<commit_message>
added some external links to online resources
</commit_message>
<xml_diff>
--- a/MessageApp.docx
+++ b/MessageApp.docx
@@ -131,6 +131,12 @@
     </w:p>
     <w:sdt>
       <w:sdtPr>
+        <w:rPr>
+          <w:rFonts w:asciiTheme="minorHAnsi" w:eastAsiaTheme="minorEastAsia" w:hAnsiTheme="minorHAnsi" w:cstheme="minorBidi"/>
+          <w:color w:val="auto"/>
+          <w:sz w:val="21"/>
+          <w:szCs w:val="21"/>
+        </w:rPr>
         <w:id w:val="1111782088"/>
         <w:docPartObj>
           <w:docPartGallery w:val="Table of Contents"/>
@@ -139,13 +145,9 @@
       </w:sdtPr>
       <w:sdtEndPr>
         <w:rPr>
-          <w:rFonts w:asciiTheme="minorHAnsi" w:eastAsiaTheme="minorEastAsia" w:hAnsiTheme="minorHAnsi" w:cstheme="minorBidi"/>
           <w:b/>
           <w:bCs/>
           <w:noProof/>
-          <w:color w:val="auto"/>
-          <w:sz w:val="21"/>
-          <w:szCs w:val="21"/>
         </w:rPr>
       </w:sdtEndPr>
       <w:sdtContent>
@@ -423,6 +425,18 @@
       <w:r>
         <w:t>&lt;Talk about the immigrations and international students in Universities and social media bringing the world smaller&gt;</w:t>
       </w:r>
+    </w:p>
+    <w:p>
+      <w:hyperlink r:id="rId6" w:history="1">
+        <w:r>
+          <w:rPr>
+            <w:rStyle w:val="Hyperlink"/>
+          </w:rPr>
+          <w:t>https://www.ons.gov.uk/peoplepopulationandcommunity/culturalidentity/language/articles/languageinenglandandwales/2013-03-04</w:t>
+        </w:r>
+      </w:hyperlink>
+    </w:p>
+    <w:p>
       <w:bookmarkStart w:id="2" w:name="_GoBack"/>
       <w:bookmarkEnd w:id="2"/>
     </w:p>
@@ -1798,6 +1812,18 @@
       <w:u w:val="single"/>
     </w:rPr>
   </w:style>
+  <w:style w:type="character" w:styleId="UnresolvedMention">
+    <w:name w:val="Unresolved Mention"/>
+    <w:basedOn w:val="DefaultParagraphFont"/>
+    <w:uiPriority w:val="99"/>
+    <w:semiHidden/>
+    <w:unhideWhenUsed/>
+    <w:rsid w:val="00DB774A"/>
+    <w:rPr>
+      <w:color w:val="605E5C"/>
+      <w:shd w:val="clear" w:color="auto" w:fill="E1DFDD"/>
+    </w:rPr>
+  </w:style>
 </w:styles>
 </file>
 
@@ -2101,7 +2127,7 @@
 </file>
 
 <file path=customXml/itemProps1.xml><?xml version="1.0" encoding="utf-8"?>
-<ds:datastoreItem xmlns:ds="http://schemas.openxmlformats.org/officeDocument/2006/customXml" ds:itemID="{6E2EC609-3897-4084-8939-A8E8471BC3E0}">
+<ds:datastoreItem xmlns:ds="http://schemas.openxmlformats.org/officeDocument/2006/customXml" ds:itemID="{416EFFCD-29DF-4383-929B-25C0A3B986BD}">
   <ds:schemaRefs>
     <ds:schemaRef ds:uri="http://schemas.openxmlformats.org/officeDocument/2006/bibliography"/>
   </ds:schemaRefs>

</xml_diff>

<commit_message>
added extra bit for signup screen, and dynamically take language from db for translation
</commit_message>
<xml_diff>
--- a/MessageApp.docx
+++ b/MessageApp.docx
@@ -79,7 +79,7 @@
       <w:pPr>
         <w:pStyle w:val="Heading1"/>
       </w:pPr>
-      <w:bookmarkStart w:id="0" w:name="_Toc14158143"/>
+      <w:bookmarkStart w:id="0" w:name="_Toc16023534"/>
       <w:r>
         <w:lastRenderedPageBreak/>
         <w:t>Abstract</w:t>
@@ -109,7 +109,7 @@
       <w:pPr>
         <w:pStyle w:val="Heading1"/>
       </w:pPr>
-      <w:bookmarkStart w:id="1" w:name="_Toc14158144"/>
+      <w:bookmarkStart w:id="1" w:name="_Toc16023535"/>
       <w:r>
         <w:lastRenderedPageBreak/>
         <w:t>Acknowledgement</w:t>
@@ -167,6 +167,9 @@
             </w:tabs>
             <w:rPr>
               <w:noProof/>
+              <w:sz w:val="22"/>
+              <w:szCs w:val="22"/>
+              <w:lang w:val="en-IN" w:eastAsia="en-IN"/>
             </w:rPr>
           </w:pPr>
           <w:r>
@@ -193,7 +196,7 @@
             </w:rPr>
             <w:fldChar w:fldCharType="separate"/>
           </w:r>
-          <w:hyperlink w:anchor="_Toc14158143" w:history="1">
+          <w:hyperlink w:anchor="_Toc16023534" w:history="1">
             <w:r>
               <w:rPr>
                 <w:rStyle w:val="Hyperlink"/>
@@ -220,7 +223,7 @@
                 <w:noProof/>
                 <w:webHidden/>
               </w:rPr>
-              <w:instrText xml:space="preserve"> PAGEREF _Toc14158143 \h </w:instrText>
+              <w:instrText xml:space="preserve"> PAGEREF _Toc16023534 \h </w:instrText>
             </w:r>
             <w:r>
               <w:rPr>
@@ -259,9 +262,12 @@
             </w:tabs>
             <w:rPr>
               <w:noProof/>
+              <w:sz w:val="22"/>
+              <w:szCs w:val="22"/>
+              <w:lang w:val="en-IN" w:eastAsia="en-IN"/>
             </w:rPr>
           </w:pPr>
-          <w:hyperlink w:anchor="_Toc14158144" w:history="1">
+          <w:hyperlink w:anchor="_Toc16023535" w:history="1">
             <w:r>
               <w:rPr>
                 <w:rStyle w:val="Hyperlink"/>
@@ -288,7 +294,7 @@
                 <w:noProof/>
                 <w:webHidden/>
               </w:rPr>
-              <w:instrText xml:space="preserve"> PAGEREF _Toc14158144 \h </w:instrText>
+              <w:instrText xml:space="preserve"> PAGEREF _Toc16023535 \h </w:instrText>
             </w:r>
             <w:r>
               <w:rPr>
@@ -309,6 +315,561 @@
                 <w:webHidden/>
               </w:rPr>
               <w:t>3</w:t>
+            </w:r>
+            <w:r>
+              <w:rPr>
+                <w:noProof/>
+                <w:webHidden/>
+              </w:rPr>
+              <w:fldChar w:fldCharType="end"/>
+            </w:r>
+          </w:hyperlink>
+        </w:p>
+        <w:p>
+          <w:pPr>
+            <w:pStyle w:val="TOC1"/>
+            <w:tabs>
+              <w:tab w:val="right" w:leader="dot" w:pos="9016"/>
+            </w:tabs>
+            <w:rPr>
+              <w:noProof/>
+              <w:sz w:val="22"/>
+              <w:szCs w:val="22"/>
+              <w:lang w:val="en-IN" w:eastAsia="en-IN"/>
+            </w:rPr>
+          </w:pPr>
+          <w:hyperlink w:anchor="_Toc16023536" w:history="1">
+            <w:r>
+              <w:rPr>
+                <w:rStyle w:val="Hyperlink"/>
+                <w:noProof/>
+              </w:rPr>
+              <w:t>Chapter 1: Introduction</w:t>
+            </w:r>
+            <w:r>
+              <w:rPr>
+                <w:noProof/>
+                <w:webHidden/>
+              </w:rPr>
+              <w:tab/>
+            </w:r>
+            <w:r>
+              <w:rPr>
+                <w:noProof/>
+                <w:webHidden/>
+              </w:rPr>
+              <w:fldChar w:fldCharType="begin"/>
+            </w:r>
+            <w:r>
+              <w:rPr>
+                <w:noProof/>
+                <w:webHidden/>
+              </w:rPr>
+              <w:instrText xml:space="preserve"> PAGEREF _Toc16023536 \h </w:instrText>
+            </w:r>
+            <w:r>
+              <w:rPr>
+                <w:noProof/>
+                <w:webHidden/>
+              </w:rPr>
+            </w:r>
+            <w:r>
+              <w:rPr>
+                <w:noProof/>
+                <w:webHidden/>
+              </w:rPr>
+              <w:fldChar w:fldCharType="separate"/>
+            </w:r>
+            <w:r>
+              <w:rPr>
+                <w:noProof/>
+                <w:webHidden/>
+              </w:rPr>
+              <w:t>5</w:t>
+            </w:r>
+            <w:r>
+              <w:rPr>
+                <w:noProof/>
+                <w:webHidden/>
+              </w:rPr>
+              <w:fldChar w:fldCharType="end"/>
+            </w:r>
+          </w:hyperlink>
+        </w:p>
+        <w:p>
+          <w:pPr>
+            <w:pStyle w:val="TOC2"/>
+            <w:tabs>
+              <w:tab w:val="left" w:pos="880"/>
+              <w:tab w:val="right" w:leader="dot" w:pos="9016"/>
+            </w:tabs>
+            <w:rPr>
+              <w:noProof/>
+            </w:rPr>
+          </w:pPr>
+          <w:hyperlink w:anchor="_Toc16023537" w:history="1">
+            <w:r>
+              <w:rPr>
+                <w:rStyle w:val="Hyperlink"/>
+                <w:noProof/>
+              </w:rPr>
+              <w:t>1.1.</w:t>
+            </w:r>
+            <w:r>
+              <w:rPr>
+                <w:noProof/>
+              </w:rPr>
+              <w:tab/>
+            </w:r>
+            <w:r>
+              <w:rPr>
+                <w:rStyle w:val="Hyperlink"/>
+                <w:noProof/>
+              </w:rPr>
+              <w:t>Background Research</w:t>
+            </w:r>
+            <w:r>
+              <w:rPr>
+                <w:noProof/>
+                <w:webHidden/>
+              </w:rPr>
+              <w:tab/>
+            </w:r>
+            <w:r>
+              <w:rPr>
+                <w:noProof/>
+                <w:webHidden/>
+              </w:rPr>
+              <w:fldChar w:fldCharType="begin"/>
+            </w:r>
+            <w:r>
+              <w:rPr>
+                <w:noProof/>
+                <w:webHidden/>
+              </w:rPr>
+              <w:instrText xml:space="preserve"> PAGEREF _Toc16023537 \h </w:instrText>
+            </w:r>
+            <w:r>
+              <w:rPr>
+                <w:noProof/>
+                <w:webHidden/>
+              </w:rPr>
+            </w:r>
+            <w:r>
+              <w:rPr>
+                <w:noProof/>
+                <w:webHidden/>
+              </w:rPr>
+              <w:fldChar w:fldCharType="separate"/>
+            </w:r>
+            <w:r>
+              <w:rPr>
+                <w:noProof/>
+                <w:webHidden/>
+              </w:rPr>
+              <w:t>5</w:t>
+            </w:r>
+            <w:r>
+              <w:rPr>
+                <w:noProof/>
+                <w:webHidden/>
+              </w:rPr>
+              <w:fldChar w:fldCharType="end"/>
+            </w:r>
+          </w:hyperlink>
+        </w:p>
+        <w:p>
+          <w:pPr>
+            <w:pStyle w:val="TOC2"/>
+            <w:tabs>
+              <w:tab w:val="left" w:pos="880"/>
+              <w:tab w:val="right" w:leader="dot" w:pos="9016"/>
+            </w:tabs>
+            <w:rPr>
+              <w:noProof/>
+            </w:rPr>
+          </w:pPr>
+          <w:hyperlink w:anchor="_Toc16023538" w:history="1">
+            <w:r>
+              <w:rPr>
+                <w:rStyle w:val="Hyperlink"/>
+                <w:noProof/>
+              </w:rPr>
+              <w:t>1.2.</w:t>
+            </w:r>
+            <w:r>
+              <w:rPr>
+                <w:noProof/>
+              </w:rPr>
+              <w:tab/>
+            </w:r>
+            <w:r>
+              <w:rPr>
+                <w:rStyle w:val="Hyperlink"/>
+                <w:noProof/>
+              </w:rPr>
+              <w:t>Research Design</w:t>
+            </w:r>
+            <w:r>
+              <w:rPr>
+                <w:noProof/>
+                <w:webHidden/>
+              </w:rPr>
+              <w:tab/>
+            </w:r>
+            <w:r>
+              <w:rPr>
+                <w:noProof/>
+                <w:webHidden/>
+              </w:rPr>
+              <w:fldChar w:fldCharType="begin"/>
+            </w:r>
+            <w:r>
+              <w:rPr>
+                <w:noProof/>
+                <w:webHidden/>
+              </w:rPr>
+              <w:instrText xml:space="preserve"> PAGEREF _Toc16023538 \h </w:instrText>
+            </w:r>
+            <w:r>
+              <w:rPr>
+                <w:noProof/>
+                <w:webHidden/>
+              </w:rPr>
+            </w:r>
+            <w:r>
+              <w:rPr>
+                <w:noProof/>
+                <w:webHidden/>
+              </w:rPr>
+              <w:fldChar w:fldCharType="separate"/>
+            </w:r>
+            <w:r>
+              <w:rPr>
+                <w:noProof/>
+                <w:webHidden/>
+              </w:rPr>
+              <w:t>5</w:t>
+            </w:r>
+            <w:r>
+              <w:rPr>
+                <w:noProof/>
+                <w:webHidden/>
+              </w:rPr>
+              <w:fldChar w:fldCharType="end"/>
+            </w:r>
+          </w:hyperlink>
+        </w:p>
+        <w:p>
+          <w:pPr>
+            <w:pStyle w:val="TOC3"/>
+            <w:tabs>
+              <w:tab w:val="left" w:pos="880"/>
+              <w:tab w:val="right" w:leader="dot" w:pos="9016"/>
+            </w:tabs>
+            <w:rPr>
+              <w:noProof/>
+            </w:rPr>
+          </w:pPr>
+          <w:hyperlink w:anchor="_Toc16023539" w:history="1">
+            <w:r>
+              <w:rPr>
+                <w:rStyle w:val="Hyperlink"/>
+                <w:rFonts w:ascii="Symbol" w:hAnsi="Symbol"/>
+                <w:noProof/>
+              </w:rPr>
+              <w:t></w:t>
+            </w:r>
+            <w:r>
+              <w:rPr>
+                <w:noProof/>
+              </w:rPr>
+              <w:tab/>
+            </w:r>
+            <w:r>
+              <w:rPr>
+                <w:rStyle w:val="Hyperlink"/>
+                <w:noProof/>
+              </w:rPr>
+              <w:t>Problem Statement</w:t>
+            </w:r>
+            <w:r>
+              <w:rPr>
+                <w:noProof/>
+                <w:webHidden/>
+              </w:rPr>
+              <w:tab/>
+            </w:r>
+            <w:r>
+              <w:rPr>
+                <w:noProof/>
+                <w:webHidden/>
+              </w:rPr>
+              <w:fldChar w:fldCharType="begin"/>
+            </w:r>
+            <w:r>
+              <w:rPr>
+                <w:noProof/>
+                <w:webHidden/>
+              </w:rPr>
+              <w:instrText xml:space="preserve"> PAGEREF _Toc16023539 \h </w:instrText>
+            </w:r>
+            <w:r>
+              <w:rPr>
+                <w:noProof/>
+                <w:webHidden/>
+              </w:rPr>
+            </w:r>
+            <w:r>
+              <w:rPr>
+                <w:noProof/>
+                <w:webHidden/>
+              </w:rPr>
+              <w:fldChar w:fldCharType="separate"/>
+            </w:r>
+            <w:r>
+              <w:rPr>
+                <w:noProof/>
+                <w:webHidden/>
+              </w:rPr>
+              <w:t>5</w:t>
+            </w:r>
+            <w:r>
+              <w:rPr>
+                <w:noProof/>
+                <w:webHidden/>
+              </w:rPr>
+              <w:fldChar w:fldCharType="end"/>
+            </w:r>
+          </w:hyperlink>
+        </w:p>
+        <w:p>
+          <w:pPr>
+            <w:pStyle w:val="TOC3"/>
+            <w:tabs>
+              <w:tab w:val="left" w:pos="880"/>
+              <w:tab w:val="right" w:leader="dot" w:pos="9016"/>
+            </w:tabs>
+            <w:rPr>
+              <w:noProof/>
+            </w:rPr>
+          </w:pPr>
+          <w:hyperlink w:anchor="_Toc16023540" w:history="1">
+            <w:r>
+              <w:rPr>
+                <w:rStyle w:val="Hyperlink"/>
+                <w:rFonts w:ascii="Symbol" w:hAnsi="Symbol"/>
+                <w:noProof/>
+              </w:rPr>
+              <w:t></w:t>
+            </w:r>
+            <w:r>
+              <w:rPr>
+                <w:noProof/>
+              </w:rPr>
+              <w:tab/>
+            </w:r>
+            <w:r>
+              <w:rPr>
+                <w:rStyle w:val="Hyperlink"/>
+                <w:noProof/>
+              </w:rPr>
+              <w:t>Research Objectives and Scope</w:t>
+            </w:r>
+            <w:r>
+              <w:rPr>
+                <w:noProof/>
+                <w:webHidden/>
+              </w:rPr>
+              <w:tab/>
+            </w:r>
+            <w:r>
+              <w:rPr>
+                <w:noProof/>
+                <w:webHidden/>
+              </w:rPr>
+              <w:fldChar w:fldCharType="begin"/>
+            </w:r>
+            <w:r>
+              <w:rPr>
+                <w:noProof/>
+                <w:webHidden/>
+              </w:rPr>
+              <w:instrText xml:space="preserve"> PAGEREF _Toc16023540 \h </w:instrText>
+            </w:r>
+            <w:r>
+              <w:rPr>
+                <w:noProof/>
+                <w:webHidden/>
+              </w:rPr>
+            </w:r>
+            <w:r>
+              <w:rPr>
+                <w:noProof/>
+                <w:webHidden/>
+              </w:rPr>
+              <w:fldChar w:fldCharType="separate"/>
+            </w:r>
+            <w:r>
+              <w:rPr>
+                <w:noProof/>
+                <w:webHidden/>
+              </w:rPr>
+              <w:t>5</w:t>
+            </w:r>
+            <w:r>
+              <w:rPr>
+                <w:noProof/>
+                <w:webHidden/>
+              </w:rPr>
+              <w:fldChar w:fldCharType="end"/>
+            </w:r>
+          </w:hyperlink>
+        </w:p>
+        <w:p>
+          <w:pPr>
+            <w:pStyle w:val="TOC3"/>
+            <w:tabs>
+              <w:tab w:val="left" w:pos="880"/>
+              <w:tab w:val="right" w:leader="dot" w:pos="9016"/>
+            </w:tabs>
+            <w:rPr>
+              <w:noProof/>
+            </w:rPr>
+          </w:pPr>
+          <w:hyperlink w:anchor="_Toc16023541" w:history="1">
+            <w:r>
+              <w:rPr>
+                <w:rStyle w:val="Hyperlink"/>
+                <w:rFonts w:ascii="Symbol" w:hAnsi="Symbol"/>
+                <w:noProof/>
+              </w:rPr>
+              <w:t></w:t>
+            </w:r>
+            <w:r>
+              <w:rPr>
+                <w:noProof/>
+              </w:rPr>
+              <w:tab/>
+            </w:r>
+            <w:r>
+              <w:rPr>
+                <w:rStyle w:val="Hyperlink"/>
+                <w:noProof/>
+              </w:rPr>
+              <w:t>Research Methodology and Structure</w:t>
+            </w:r>
+            <w:r>
+              <w:rPr>
+                <w:noProof/>
+                <w:webHidden/>
+              </w:rPr>
+              <w:tab/>
+            </w:r>
+            <w:r>
+              <w:rPr>
+                <w:noProof/>
+                <w:webHidden/>
+              </w:rPr>
+              <w:fldChar w:fldCharType="begin"/>
+            </w:r>
+            <w:r>
+              <w:rPr>
+                <w:noProof/>
+                <w:webHidden/>
+              </w:rPr>
+              <w:instrText xml:space="preserve"> PAGEREF _Toc16023541 \h </w:instrText>
+            </w:r>
+            <w:r>
+              <w:rPr>
+                <w:noProof/>
+                <w:webHidden/>
+              </w:rPr>
+            </w:r>
+            <w:r>
+              <w:rPr>
+                <w:noProof/>
+                <w:webHidden/>
+              </w:rPr>
+              <w:fldChar w:fldCharType="separate"/>
+            </w:r>
+            <w:r>
+              <w:rPr>
+                <w:noProof/>
+                <w:webHidden/>
+              </w:rPr>
+              <w:t>5</w:t>
+            </w:r>
+            <w:r>
+              <w:rPr>
+                <w:noProof/>
+                <w:webHidden/>
+              </w:rPr>
+              <w:fldChar w:fldCharType="end"/>
+            </w:r>
+          </w:hyperlink>
+        </w:p>
+        <w:p>
+          <w:pPr>
+            <w:pStyle w:val="TOC1"/>
+            <w:tabs>
+              <w:tab w:val="right" w:leader="dot" w:pos="9016"/>
+            </w:tabs>
+            <w:rPr>
+              <w:noProof/>
+              <w:sz w:val="22"/>
+              <w:szCs w:val="22"/>
+              <w:lang w:val="en-IN" w:eastAsia="en-IN"/>
+            </w:rPr>
+          </w:pPr>
+          <w:hyperlink w:anchor="_Toc16023542" w:history="1">
+            <w:r>
+              <w:rPr>
+                <w:rStyle w:val="Hyperlink"/>
+                <w:noProof/>
+              </w:rPr>
+              <w:t>Chapter 2: Literature Review</w:t>
+            </w:r>
+            <w:r>
+              <w:rPr>
+                <w:noProof/>
+                <w:webHidden/>
+              </w:rPr>
+              <w:tab/>
+            </w:r>
+            <w:r>
+              <w:rPr>
+                <w:noProof/>
+                <w:webHidden/>
+              </w:rPr>
+              <w:fldChar w:fldCharType="begin"/>
+            </w:r>
+            <w:r>
+              <w:rPr>
+                <w:noProof/>
+                <w:webHidden/>
+              </w:rPr>
+              <w:instrText xml:space="preserve"> PAGEREF _Toc16023542 \h </w:instrText>
+            </w:r>
+            <w:r>
+              <w:rPr>
+                <w:noProof/>
+                <w:webHidden/>
+              </w:rPr>
+            </w:r>
+            <w:r>
+              <w:rPr>
+                <w:noProof/>
+                <w:webHidden/>
+              </w:rPr>
+              <w:fldChar w:fldCharType="separate"/>
+            </w:r>
+            <w:r>
+              <w:rPr>
+                <w:noProof/>
+                <w:webHidden/>
+              </w:rPr>
+              <w:t>5</w:t>
             </w:r>
             <w:r>
               <w:rPr>
@@ -348,10 +909,12 @@
       <w:pPr>
         <w:pStyle w:val="Heading1"/>
       </w:pPr>
+      <w:bookmarkStart w:id="2" w:name="_Toc16023536"/>
       <w:r>
         <w:lastRenderedPageBreak/>
         <w:t>Chapter 1: Introduction</w:t>
       </w:r>
+      <w:bookmarkEnd w:id="2"/>
     </w:p>
     <w:p>
       <w:pPr>
@@ -361,9 +924,11 @@
           <w:numId w:val="2"/>
         </w:numPr>
       </w:pPr>
+      <w:bookmarkStart w:id="3" w:name="_Toc16023537"/>
       <w:r>
         <w:t>Background Research</w:t>
       </w:r>
+      <w:bookmarkEnd w:id="3"/>
     </w:p>
     <w:p>
       <w:pPr>
@@ -373,9 +938,11 @@
           <w:numId w:val="2"/>
         </w:numPr>
       </w:pPr>
+      <w:bookmarkStart w:id="4" w:name="_Toc16023538"/>
       <w:r>
         <w:t>Research Design</w:t>
       </w:r>
+      <w:bookmarkEnd w:id="4"/>
     </w:p>
     <w:p>
       <w:pPr>
@@ -385,9 +952,11 @@
           <w:numId w:val="3"/>
         </w:numPr>
       </w:pPr>
+      <w:bookmarkStart w:id="5" w:name="_Toc16023539"/>
       <w:r>
         <w:t>Problem Statement</w:t>
       </w:r>
+      <w:bookmarkEnd w:id="5"/>
     </w:p>
     <w:p>
       <w:pPr>
@@ -397,9 +966,11 @@
           <w:numId w:val="3"/>
         </w:numPr>
       </w:pPr>
+      <w:bookmarkStart w:id="6" w:name="_Toc16023540"/>
       <w:r>
         <w:t>Research Objectives and Scope</w:t>
       </w:r>
+      <w:bookmarkEnd w:id="6"/>
     </w:p>
     <w:p>
       <w:pPr>
@@ -409,17 +980,21 @@
           <w:numId w:val="3"/>
         </w:numPr>
       </w:pPr>
+      <w:bookmarkStart w:id="7" w:name="_Toc16023541"/>
       <w:r>
         <w:t>Research Methodology and Structure</w:t>
       </w:r>
+      <w:bookmarkEnd w:id="7"/>
     </w:p>
     <w:p>
       <w:pPr>
         <w:pStyle w:val="Heading1"/>
       </w:pPr>
+      <w:bookmarkStart w:id="8" w:name="_Toc16023542"/>
       <w:r>
         <w:t>Chapter 2: Literature Review</w:t>
       </w:r>
+      <w:bookmarkEnd w:id="8"/>
     </w:p>
     <w:p>
       <w:r>
@@ -427,6 +1002,11 @@
       </w:r>
     </w:p>
     <w:p>
+      <w:pPr>
+        <w:rPr>
+          <w:rStyle w:val="Hyperlink"/>
+        </w:rPr>
+      </w:pPr>
       <w:hyperlink r:id="rId6" w:history="1">
         <w:r>
           <w:rPr>
@@ -437,9 +1017,107 @@
       </w:hyperlink>
     </w:p>
     <w:p>
-      <w:bookmarkStart w:id="2" w:name="_GoBack"/>
-      <w:bookmarkEnd w:id="2"/>
+      <w:pPr>
+        <w:pStyle w:val="ListParagraph"/>
+        <w:numPr>
+          <w:ilvl w:val="0"/>
+          <w:numId w:val="4"/>
+        </w:numPr>
+      </w:pPr>
+      <w:r>
+        <w:t>Demand based literature Review</w:t>
+      </w:r>
     </w:p>
+    <w:p>
+      <w:pPr>
+        <w:pStyle w:val="ListParagraph"/>
+        <w:numPr>
+          <w:ilvl w:val="0"/>
+          <w:numId w:val="4"/>
+        </w:numPr>
+      </w:pPr>
+      <w:r>
+        <w:t>% of people using Smartphone</w:t>
+      </w:r>
+    </w:p>
+    <w:p>
+      <w:pPr>
+        <w:pStyle w:val="ListParagraph"/>
+        <w:numPr>
+          <w:ilvl w:val="0"/>
+          <w:numId w:val="4"/>
+        </w:numPr>
+      </w:pPr>
+      <w:r>
+        <w:t>Global bilingual population</w:t>
+      </w:r>
+    </w:p>
+    <w:p>
+      <w:pPr>
+        <w:pStyle w:val="ListParagraph"/>
+        <w:numPr>
+          <w:ilvl w:val="0"/>
+          <w:numId w:val="4"/>
+        </w:numPr>
+      </w:pPr>
+      <w:r>
+        <w:t>Chat platforms most commonly used and their multi lingual support</w:t>
+      </w:r>
+    </w:p>
+    <w:p>
+      <w:pPr>
+        <w:pStyle w:val="ListParagraph"/>
+        <w:numPr>
+          <w:ilvl w:val="0"/>
+          <w:numId w:val="4"/>
+        </w:numPr>
+      </w:pPr>
+      <w:r>
+        <w:t>% of people using chat as forms of communication</w:t>
+      </w:r>
+    </w:p>
+    <w:p>
+      <w:pPr>
+        <w:pStyle w:val="ListParagraph"/>
+        <w:numPr>
+          <w:ilvl w:val="0"/>
+          <w:numId w:val="4"/>
+        </w:numPr>
+      </w:pPr>
+      <w:r>
+        <w:t>How people communicate non-native language</w:t>
+      </w:r>
+    </w:p>
+    <w:p>
+      <w:pPr>
+        <w:pStyle w:val="ListParagraph"/>
+        <w:numPr>
+          <w:ilvl w:val="0"/>
+          <w:numId w:val="4"/>
+        </w:numPr>
+      </w:pPr>
+      <w:r>
+        <w:t>How this app tries to lessen the cognitive load used by people communicating in non-native language.</w:t>
+      </w:r>
+    </w:p>
+    <w:p>
+      <w:pPr>
+        <w:pStyle w:val="ListParagraph"/>
+        <w:numPr>
+          <w:ilvl w:val="0"/>
+          <w:numId w:val="4"/>
+        </w:numPr>
+      </w:pPr>
+      <w:r>
+        <w:t>Define the demand for this app from the above.</w:t>
+      </w:r>
+      <w:bookmarkStart w:id="9" w:name="_GoBack"/>
+      <w:bookmarkEnd w:id="9"/>
+      <w:r>
+        <w:t xml:space="preserve"> </w:t>
+      </w:r>
+    </w:p>
+    <w:p/>
     <w:sectPr>
       <w:pgSz w:w="11906" w:h="16838"/>
       <w:pgMar w:top="1440" w:right="1440" w:bottom="1440" w:left="1440" w:header="708" w:footer="708" w:gutter="0"/>
@@ -539,6 +1217,119 @@
     </w:lvl>
   </w:abstractNum>
   <w:abstractNum w:abstractNumId="1" w15:restartNumberingAfterBreak="0">
+    <w:nsid w:val="16B1484A"/>
+    <w:multiLevelType w:val="hybridMultilevel"/>
+    <w:tmpl w:val="E29C3770"/>
+    <w:lvl w:ilvl="0" w:tplc="40090001">
+      <w:start w:val="1"/>
+      <w:numFmt w:val="bullet"/>
+      <w:lvlText w:val=""/>
+      <w:lvlJc w:val="left"/>
+      <w:pPr>
+        <w:ind w:left="720" w:hanging="360"/>
+      </w:pPr>
+      <w:rPr>
+        <w:rFonts w:ascii="Symbol" w:hAnsi="Symbol" w:hint="default"/>
+      </w:rPr>
+    </w:lvl>
+    <w:lvl w:ilvl="1" w:tplc="40090003" w:tentative="1">
+      <w:start w:val="1"/>
+      <w:numFmt w:val="bullet"/>
+      <w:lvlText w:val="o"/>
+      <w:lvlJc w:val="left"/>
+      <w:pPr>
+        <w:ind w:left="1440" w:hanging="360"/>
+      </w:pPr>
+      <w:rPr>
+        <w:rFonts w:ascii="Courier New" w:hAnsi="Courier New" w:cs="Courier New" w:hint="default"/>
+      </w:rPr>
+    </w:lvl>
+    <w:lvl w:ilvl="2" w:tplc="40090005" w:tentative="1">
+      <w:start w:val="1"/>
+      <w:numFmt w:val="bullet"/>
+      <w:lvlText w:val=""/>
+      <w:lvlJc w:val="left"/>
+      <w:pPr>
+        <w:ind w:left="2160" w:hanging="360"/>
+      </w:pPr>
+      <w:rPr>
+        <w:rFonts w:ascii="Wingdings" w:hAnsi="Wingdings" w:hint="default"/>
+      </w:rPr>
+    </w:lvl>
+    <w:lvl w:ilvl="3" w:tplc="40090001" w:tentative="1">
+      <w:start w:val="1"/>
+      <w:numFmt w:val="bullet"/>
+      <w:lvlText w:val=""/>
+      <w:lvlJc w:val="left"/>
+      <w:pPr>
+        <w:ind w:left="2880" w:hanging="360"/>
+      </w:pPr>
+      <w:rPr>
+        <w:rFonts w:ascii="Symbol" w:hAnsi="Symbol" w:hint="default"/>
+      </w:rPr>
+    </w:lvl>
+    <w:lvl w:ilvl="4" w:tplc="40090003" w:tentative="1">
+      <w:start w:val="1"/>
+      <w:numFmt w:val="bullet"/>
+      <w:lvlText w:val="o"/>
+      <w:lvlJc w:val="left"/>
+      <w:pPr>
+        <w:ind w:left="3600" w:hanging="360"/>
+      </w:pPr>
+      <w:rPr>
+        <w:rFonts w:ascii="Courier New" w:hAnsi="Courier New" w:cs="Courier New" w:hint="default"/>
+      </w:rPr>
+    </w:lvl>
+    <w:lvl w:ilvl="5" w:tplc="40090005" w:tentative="1">
+      <w:start w:val="1"/>
+      <w:numFmt w:val="bullet"/>
+      <w:lvlText w:val=""/>
+      <w:lvlJc w:val="left"/>
+      <w:pPr>
+        <w:ind w:left="4320" w:hanging="360"/>
+      </w:pPr>
+      <w:rPr>
+        <w:rFonts w:ascii="Wingdings" w:hAnsi="Wingdings" w:hint="default"/>
+      </w:rPr>
+    </w:lvl>
+    <w:lvl w:ilvl="6" w:tplc="40090001" w:tentative="1">
+      <w:start w:val="1"/>
+      <w:numFmt w:val="bullet"/>
+      <w:lvlText w:val=""/>
+      <w:lvlJc w:val="left"/>
+      <w:pPr>
+        <w:ind w:left="5040" w:hanging="360"/>
+      </w:pPr>
+      <w:rPr>
+        <w:rFonts w:ascii="Symbol" w:hAnsi="Symbol" w:hint="default"/>
+      </w:rPr>
+    </w:lvl>
+    <w:lvl w:ilvl="7" w:tplc="40090003" w:tentative="1">
+      <w:start w:val="1"/>
+      <w:numFmt w:val="bullet"/>
+      <w:lvlText w:val="o"/>
+      <w:lvlJc w:val="left"/>
+      <w:pPr>
+        <w:ind w:left="5760" w:hanging="360"/>
+      </w:pPr>
+      <w:rPr>
+        <w:rFonts w:ascii="Courier New" w:hAnsi="Courier New" w:cs="Courier New" w:hint="default"/>
+      </w:rPr>
+    </w:lvl>
+    <w:lvl w:ilvl="8" w:tplc="40090005" w:tentative="1">
+      <w:start w:val="1"/>
+      <w:numFmt w:val="bullet"/>
+      <w:lvlText w:val=""/>
+      <w:lvlJc w:val="left"/>
+      <w:pPr>
+        <w:ind w:left="6480" w:hanging="360"/>
+      </w:pPr>
+      <w:rPr>
+        <w:rFonts w:ascii="Wingdings" w:hAnsi="Wingdings" w:hint="default"/>
+      </w:rPr>
+    </w:lvl>
+  </w:abstractNum>
+  <w:abstractNum w:abstractNumId="2" w15:restartNumberingAfterBreak="0">
     <w:nsid w:val="47AD74CF"/>
     <w:multiLevelType w:val="hybridMultilevel"/>
     <w:tmpl w:val="0E46DC64"/>
@@ -651,7 +1442,7 @@
       </w:rPr>
     </w:lvl>
   </w:abstractNum>
-  <w:abstractNum w:abstractNumId="2" w15:restartNumberingAfterBreak="0">
+  <w:abstractNum w:abstractNumId="3" w15:restartNumberingAfterBreak="0">
     <w:nsid w:val="7CA92B08"/>
     <w:multiLevelType w:val="hybridMultilevel"/>
     <w:tmpl w:val="032855A2"/>
@@ -738,12 +1529,15 @@
     </w:lvl>
   </w:abstractNum>
   <w:num w:numId="1">
-    <w:abstractNumId w:val="2"/>
+    <w:abstractNumId w:val="3"/>
   </w:num>
   <w:num w:numId="2">
     <w:abstractNumId w:val="0"/>
   </w:num>
   <w:num w:numId="3">
+    <w:abstractNumId w:val="2"/>
+  </w:num>
+  <w:num w:numId="4">
     <w:abstractNumId w:val="1"/>
   </w:num>
 </w:numbering>
@@ -766,7 +1560,7 @@
       </w:pPr>
     </w:pPrDefault>
   </w:docDefaults>
-  <w:latentStyles w:defLockedState="0" w:defUIPriority="99" w:defSemiHidden="0" w:defUnhideWhenUsed="0" w:defQFormat="0" w:count="375">
+  <w:latentStyles w:defLockedState="0" w:defUIPriority="99" w:defSemiHidden="0" w:defUnhideWhenUsed="0" w:defQFormat="0" w:count="376">
     <w:lsdException w:name="Normal" w:uiPriority="0" w:qFormat="1"/>
     <w:lsdException w:name="heading 1" w:uiPriority="9" w:qFormat="1"/>
     <w:lsdException w:name="heading 2" w:semiHidden="1" w:uiPriority="9" w:unhideWhenUsed="1" w:qFormat="1"/>
@@ -872,7 +1666,6 @@
     <w:lsdException w:name="HTML Sample" w:semiHidden="1" w:unhideWhenUsed="1"/>
     <w:lsdException w:name="HTML Typewriter" w:semiHidden="1" w:unhideWhenUsed="1"/>
     <w:lsdException w:name="HTML Variable" w:semiHidden="1" w:unhideWhenUsed="1"/>
-    <w:lsdException w:name="Normal Table" w:semiHidden="1" w:unhideWhenUsed="1"/>
     <w:lsdException w:name="annotation subject" w:semiHidden="1" w:unhideWhenUsed="1"/>
     <w:lsdException w:name="No List" w:semiHidden="1" w:unhideWhenUsed="1"/>
     <w:lsdException w:name="Outline List 1" w:semiHidden="1" w:unhideWhenUsed="1"/>
@@ -919,10 +1712,8 @@
     <w:lsdException w:name="Table Subtle 2" w:semiHidden="1" w:unhideWhenUsed="1"/>
     <w:lsdException w:name="Table Web 1" w:semiHidden="1" w:unhideWhenUsed="1"/>
     <w:lsdException w:name="Table Web 2" w:semiHidden="1" w:unhideWhenUsed="1"/>
-    <w:lsdException w:name="Table Web 3" w:semiHidden="1" w:unhideWhenUsed="1"/>
     <w:lsdException w:name="Balloon Text" w:semiHidden="1" w:unhideWhenUsed="1"/>
     <w:lsdException w:name="Table Grid" w:uiPriority="39"/>
-    <w:lsdException w:name="Table Theme" w:semiHidden="1" w:unhideWhenUsed="1"/>
     <w:lsdException w:name="Placeholder Text" w:semiHidden="1"/>
     <w:lsdException w:name="No Spacing" w:uiPriority="1" w:qFormat="1"/>
     <w:lsdException w:name="Light Shading" w:uiPriority="60"/>
@@ -1142,6 +1933,7 @@
     <w:lsdException w:name="Smart Hyperlink" w:semiHidden="1" w:unhideWhenUsed="1"/>
     <w:lsdException w:name="Hashtag" w:semiHidden="1" w:unhideWhenUsed="1"/>
     <w:lsdException w:name="Unresolved Mention" w:semiHidden="1" w:unhideWhenUsed="1"/>
+    <w:lsdException w:name="Smart Link" w:semiHidden="1" w:unhideWhenUsed="1"/>
   </w:latentStyles>
   <w:style w:type="paragraph" w:default="1" w:styleId="Normal">
     <w:name w:val="Normal"/>
@@ -1823,6 +2615,32 @@
       <w:color w:val="605E5C"/>
       <w:shd w:val="clear" w:color="auto" w:fill="E1DFDD"/>
     </w:rPr>
+  </w:style>
+  <w:style w:type="paragraph" w:styleId="TOC2">
+    <w:name w:val="toc 2"/>
+    <w:basedOn w:val="Normal"/>
+    <w:next w:val="Normal"/>
+    <w:autoRedefine/>
+    <w:uiPriority w:val="39"/>
+    <w:unhideWhenUsed/>
+    <w:rsid w:val="003F6D5A"/>
+    <w:pPr>
+      <w:spacing w:after="100"/>
+      <w:ind w:left="210"/>
+    </w:pPr>
+  </w:style>
+  <w:style w:type="paragraph" w:styleId="TOC3">
+    <w:name w:val="toc 3"/>
+    <w:basedOn w:val="Normal"/>
+    <w:next w:val="Normal"/>
+    <w:autoRedefine/>
+    <w:uiPriority w:val="39"/>
+    <w:unhideWhenUsed/>
+    <w:rsid w:val="003F6D5A"/>
+    <w:pPr>
+      <w:spacing w:after="100"/>
+      <w:ind w:left="420"/>
+    </w:pPr>
   </w:style>
 </w:styles>
 </file>
@@ -2127,7 +2945,7 @@
 </file>
 
 <file path=customXml/itemProps1.xml><?xml version="1.0" encoding="utf-8"?>
-<ds:datastoreItem xmlns:ds="http://schemas.openxmlformats.org/officeDocument/2006/customXml" ds:itemID="{416EFFCD-29DF-4383-929B-25C0A3B986BD}">
+<ds:datastoreItem xmlns:ds="http://schemas.openxmlformats.org/officeDocument/2006/customXml" ds:itemID="{E919E948-7F08-4CB0-A196-267C76E27FAA}">
   <ds:schemaRefs>
     <ds:schemaRef ds:uri="http://schemas.openxmlformats.org/officeDocument/2006/bibliography"/>
   </ds:schemaRefs>

</xml_diff>

<commit_message>
finished chapter 1 and 2 final draft
</commit_message>
<xml_diff>
--- a/MessageApp.docx
+++ b/MessageApp.docx
@@ -78,13 +78,27 @@
     <w:p>
       <w:pPr>
         <w:pStyle w:val="Heading1"/>
-      </w:pPr>
-      <w:bookmarkStart w:id="0" w:name="_Toc17391352"/>
+        <w:rPr>
+          <w:color w:val="FF0000"/>
+        </w:rPr>
+      </w:pPr>
+      <w:bookmarkStart w:id="0" w:name="_Toc17423427"/>
       <w:r>
         <w:lastRenderedPageBreak/>
         <w:t>Abstract</w:t>
       </w:r>
       <w:bookmarkEnd w:id="0"/>
+      <w:r>
+        <w:t xml:space="preserve"> </w:t>
+      </w:r>
+      <w:r>
+        <w:rPr>
+          <w:color w:val="FF0000"/>
+        </w:rPr>
+        <w:t>(NOT READY YET)</w:t>
+      </w:r>
+      <w:bookmarkStart w:id="1" w:name="_GoBack"/>
+      <w:bookmarkEnd w:id="1"/>
     </w:p>
     <w:p>
       <w:pPr>
@@ -150,12 +164,12 @@
       <w:pPr>
         <w:pStyle w:val="Heading1"/>
       </w:pPr>
-      <w:bookmarkStart w:id="1" w:name="_Toc17391353"/>
+      <w:bookmarkStart w:id="2" w:name="_Toc17423428"/>
       <w:r>
         <w:lastRenderedPageBreak/>
         <w:t>Acknowledgement</w:t>
       </w:r>
-      <w:bookmarkEnd w:id="1"/>
+      <w:bookmarkEnd w:id="2"/>
     </w:p>
     <w:p>
       <w:pPr>
@@ -222,7 +236,7 @@
           <w:r>
             <w:fldChar w:fldCharType="separate"/>
           </w:r>
-          <w:hyperlink w:anchor="_Toc17391352" w:history="1">
+          <w:hyperlink w:anchor="_Toc17423427" w:history="1">
             <w:r>
               <w:rPr>
                 <w:rStyle w:val="Hyperlink"/>
@@ -249,7 +263,7 @@
                 <w:noProof/>
                 <w:webHidden/>
               </w:rPr>
-              <w:instrText xml:space="preserve"> PAGEREF _Toc17391352 \h </w:instrText>
+              <w:instrText xml:space="preserve"> PAGEREF _Toc17423427 \h </w:instrText>
             </w:r>
             <w:r>
               <w:rPr>
@@ -293,7 +307,7 @@
               <w:lang w:val="en-IN" w:eastAsia="en-IN"/>
             </w:rPr>
           </w:pPr>
-          <w:hyperlink w:anchor="_Toc17391353" w:history="1">
+          <w:hyperlink w:anchor="_Toc17423428" w:history="1">
             <w:r>
               <w:rPr>
                 <w:rStyle w:val="Hyperlink"/>
@@ -320,7 +334,7 @@
                 <w:noProof/>
                 <w:webHidden/>
               </w:rPr>
-              <w:instrText xml:space="preserve"> PAGEREF _Toc17391353 \h </w:instrText>
+              <w:instrText xml:space="preserve"> PAGEREF _Toc17423428 \h </w:instrText>
             </w:r>
             <w:r>
               <w:rPr>
@@ -364,7 +378,7 @@
               <w:lang w:val="en-IN" w:eastAsia="en-IN"/>
             </w:rPr>
           </w:pPr>
-          <w:hyperlink w:anchor="_Toc17391354" w:history="1">
+          <w:hyperlink w:anchor="_Toc17423429" w:history="1">
             <w:r>
               <w:rPr>
                 <w:rStyle w:val="Hyperlink"/>
@@ -391,7 +405,7 @@
                 <w:noProof/>
                 <w:webHidden/>
               </w:rPr>
-              <w:instrText xml:space="preserve"> PAGEREF _Toc17391354 \h </w:instrText>
+              <w:instrText xml:space="preserve"> PAGEREF _Toc17423429 \h </w:instrText>
             </w:r>
             <w:r>
               <w:rPr>
@@ -435,7 +449,7 @@
               <w:lang w:val="en-IN" w:eastAsia="en-IN"/>
             </w:rPr>
           </w:pPr>
-          <w:hyperlink w:anchor="_Toc17391355" w:history="1">
+          <w:hyperlink w:anchor="_Toc17423430" w:history="1">
             <w:r>
               <w:rPr>
                 <w:rStyle w:val="Hyperlink"/>
@@ -462,7 +476,7 @@
                 <w:noProof/>
                 <w:webHidden/>
               </w:rPr>
-              <w:instrText xml:space="preserve"> PAGEREF _Toc17391355 \h </w:instrText>
+              <w:instrText xml:space="preserve"> PAGEREF _Toc17423430 \h </w:instrText>
             </w:r>
             <w:r>
               <w:rPr>
@@ -507,7 +521,7 @@
               <w:lang w:val="en-IN" w:eastAsia="en-IN"/>
             </w:rPr>
           </w:pPr>
-          <w:hyperlink w:anchor="_Toc17391356" w:history="1">
+          <w:hyperlink w:anchor="_Toc17423431" w:history="1">
             <w:r>
               <w:rPr>
                 <w:rStyle w:val="Hyperlink"/>
@@ -529,7 +543,7 @@
                 <w:rStyle w:val="Hyperlink"/>
                 <w:noProof/>
               </w:rPr>
-              <w:t>Bilingual people around the world:</w:t>
+              <w:t>Smartphone users:</w:t>
             </w:r>
             <w:r>
               <w:rPr>
@@ -550,7 +564,7 @@
                 <w:noProof/>
                 <w:webHidden/>
               </w:rPr>
-              <w:instrText xml:space="preserve"> PAGEREF _Toc17391356 \h </w:instrText>
+              <w:instrText xml:space="preserve"> PAGEREF _Toc17423431 \h </w:instrText>
             </w:r>
             <w:r>
               <w:rPr>
@@ -595,7 +609,7 @@
               <w:lang w:val="en-IN" w:eastAsia="en-IN"/>
             </w:rPr>
           </w:pPr>
-          <w:hyperlink w:anchor="_Toc17391357" w:history="1">
+          <w:hyperlink w:anchor="_Toc17423432" w:history="1">
             <w:r>
               <w:rPr>
                 <w:rStyle w:val="Hyperlink"/>
@@ -617,7 +631,7 @@
                 <w:rStyle w:val="Hyperlink"/>
                 <w:noProof/>
               </w:rPr>
-              <w:t>Smartphone users:</w:t>
+              <w:t>Most popular form of communication:</w:t>
             </w:r>
             <w:r>
               <w:rPr>
@@ -638,7 +652,7 @@
                 <w:noProof/>
                 <w:webHidden/>
               </w:rPr>
-              <w:instrText xml:space="preserve"> PAGEREF _Toc17391357 \h </w:instrText>
+              <w:instrText xml:space="preserve"> PAGEREF _Toc17423432 \h </w:instrText>
             </w:r>
             <w:r>
               <w:rPr>
@@ -658,7 +672,7 @@
                 <w:noProof/>
                 <w:webHidden/>
               </w:rPr>
-              <w:t>5</w:t>
+              <w:t>6</w:t>
             </w:r>
             <w:r>
               <w:rPr>
@@ -683,7 +697,7 @@
               <w:lang w:val="en-IN" w:eastAsia="en-IN"/>
             </w:rPr>
           </w:pPr>
-          <w:hyperlink w:anchor="_Toc17391358" w:history="1">
+          <w:hyperlink w:anchor="_Toc17423433" w:history="1">
             <w:r>
               <w:rPr>
                 <w:rStyle w:val="Hyperlink"/>
@@ -705,7 +719,7 @@
                 <w:rStyle w:val="Hyperlink"/>
                 <w:noProof/>
               </w:rPr>
-              <w:t>Most popular form of communication:</w:t>
+              <w:t>Bilingual people around the world:</w:t>
             </w:r>
             <w:r>
               <w:rPr>
@@ -726,7 +740,7 @@
                 <w:noProof/>
                 <w:webHidden/>
               </w:rPr>
-              <w:instrText xml:space="preserve"> PAGEREF _Toc17391358 \h </w:instrText>
+              <w:instrText xml:space="preserve"> PAGEREF _Toc17423433 \h </w:instrText>
             </w:r>
             <w:r>
               <w:rPr>
@@ -746,7 +760,7 @@
                 <w:noProof/>
                 <w:webHidden/>
               </w:rPr>
-              <w:t>6</w:t>
+              <w:t>7</w:t>
             </w:r>
             <w:r>
               <w:rPr>
@@ -771,7 +785,7 @@
               <w:lang w:val="en-IN" w:eastAsia="en-IN"/>
             </w:rPr>
           </w:pPr>
-          <w:hyperlink w:anchor="_Toc17391359" w:history="1">
+          <w:hyperlink w:anchor="_Toc17423434" w:history="1">
             <w:r>
               <w:rPr>
                 <w:rStyle w:val="Hyperlink"/>
@@ -814,7 +828,7 @@
                 <w:noProof/>
                 <w:webHidden/>
               </w:rPr>
-              <w:instrText xml:space="preserve"> PAGEREF _Toc17391359 \h </w:instrText>
+              <w:instrText xml:space="preserve"> PAGEREF _Toc17423434 \h </w:instrText>
             </w:r>
             <w:r>
               <w:rPr>
@@ -859,7 +873,7 @@
               <w:lang w:val="en-IN" w:eastAsia="en-IN"/>
             </w:rPr>
           </w:pPr>
-          <w:hyperlink w:anchor="_Toc17391360" w:history="1">
+          <w:hyperlink w:anchor="_Toc17423435" w:history="1">
             <w:r>
               <w:rPr>
                 <w:rStyle w:val="Hyperlink"/>
@@ -881,7 +895,7 @@
                 <w:rStyle w:val="Hyperlink"/>
                 <w:noProof/>
               </w:rPr>
-              <w:t>Linguicide:</w:t>
+              <w:t>Language death:</w:t>
             </w:r>
             <w:r>
               <w:rPr>
@@ -902,7 +916,7 @@
                 <w:noProof/>
                 <w:webHidden/>
               </w:rPr>
-              <w:instrText xml:space="preserve"> PAGEREF _Toc17391360 \h </w:instrText>
+              <w:instrText xml:space="preserve"> PAGEREF _Toc17423435 \h </w:instrText>
             </w:r>
             <w:r>
               <w:rPr>
@@ -946,7 +960,7 @@
               <w:lang w:val="en-IN" w:eastAsia="en-IN"/>
             </w:rPr>
           </w:pPr>
-          <w:hyperlink w:anchor="_Toc17391361" w:history="1">
+          <w:hyperlink w:anchor="_Toc17423436" w:history="1">
             <w:r>
               <w:rPr>
                 <w:rStyle w:val="Hyperlink"/>
@@ -973,7 +987,7 @@
                 <w:noProof/>
                 <w:webHidden/>
               </w:rPr>
-              <w:instrText xml:space="preserve"> PAGEREF _Toc17391361 \h </w:instrText>
+              <w:instrText xml:space="preserve"> PAGEREF _Toc17423436 \h </w:instrText>
             </w:r>
             <w:r>
               <w:rPr>
@@ -1017,7 +1031,7 @@
               <w:lang w:val="en-IN" w:eastAsia="en-IN"/>
             </w:rPr>
           </w:pPr>
-          <w:hyperlink w:anchor="_Toc17391362" w:history="1">
+          <w:hyperlink w:anchor="_Toc17423437" w:history="1">
             <w:r>
               <w:rPr>
                 <w:rStyle w:val="Hyperlink"/>
@@ -1044,7 +1058,7 @@
                 <w:noProof/>
                 <w:webHidden/>
               </w:rPr>
-              <w:instrText xml:space="preserve"> PAGEREF _Toc17391362 \h </w:instrText>
+              <w:instrText xml:space="preserve"> PAGEREF _Toc17423437 \h </w:instrText>
             </w:r>
             <w:r>
               <w:rPr>
@@ -1088,7 +1102,7 @@
               <w:lang w:val="en-IN" w:eastAsia="en-IN"/>
             </w:rPr>
           </w:pPr>
-          <w:hyperlink w:anchor="_Toc17391363" w:history="1">
+          <w:hyperlink w:anchor="_Toc17423438" w:history="1">
             <w:r>
               <w:rPr>
                 <w:rStyle w:val="Hyperlink"/>
@@ -1115,7 +1129,7 @@
                 <w:noProof/>
                 <w:webHidden/>
               </w:rPr>
-              <w:instrText xml:space="preserve"> PAGEREF _Toc17391363 \h </w:instrText>
+              <w:instrText xml:space="preserve"> PAGEREF _Toc17423438 \h </w:instrText>
             </w:r>
             <w:r>
               <w:rPr>
@@ -1135,7 +1149,7 @@
                 <w:noProof/>
                 <w:webHidden/>
               </w:rPr>
-              <w:t>8</w:t>
+              <w:t>9</w:t>
             </w:r>
             <w:r>
               <w:rPr>
@@ -1159,7 +1173,7 @@
               <w:lang w:val="en-IN" w:eastAsia="en-IN"/>
             </w:rPr>
           </w:pPr>
-          <w:hyperlink w:anchor="_Toc17391364" w:history="1">
+          <w:hyperlink w:anchor="_Toc17423439" w:history="1">
             <w:r>
               <w:rPr>
                 <w:rStyle w:val="Hyperlink"/>
@@ -1186,7 +1200,7 @@
                 <w:noProof/>
                 <w:webHidden/>
               </w:rPr>
-              <w:instrText xml:space="preserve"> PAGEREF _Toc17391364 \h </w:instrText>
+              <w:instrText xml:space="preserve"> PAGEREF _Toc17423439 \h </w:instrText>
             </w:r>
             <w:r>
               <w:rPr>
@@ -1230,7 +1244,7 @@
               <w:lang w:val="en-IN" w:eastAsia="en-IN"/>
             </w:rPr>
           </w:pPr>
-          <w:hyperlink w:anchor="_Toc17391365" w:history="1">
+          <w:hyperlink w:anchor="_Toc17423440" w:history="1">
             <w:r>
               <w:rPr>
                 <w:rStyle w:val="Hyperlink"/>
@@ -1257,7 +1271,7 @@
                 <w:noProof/>
                 <w:webHidden/>
               </w:rPr>
-              <w:instrText xml:space="preserve"> PAGEREF _Toc17391365 \h </w:instrText>
+              <w:instrText xml:space="preserve"> PAGEREF _Toc17423440 \h </w:instrText>
             </w:r>
             <w:r>
               <w:rPr>
@@ -1277,7 +1291,7 @@
                 <w:noProof/>
                 <w:webHidden/>
               </w:rPr>
-              <w:t>10</w:t>
+              <w:t>12</w:t>
             </w:r>
             <w:r>
               <w:rPr>
@@ -1312,12 +1326,12 @@
       <w:pPr>
         <w:pStyle w:val="Heading1"/>
       </w:pPr>
-      <w:bookmarkStart w:id="2" w:name="_Toc17391354"/>
+      <w:bookmarkStart w:id="3" w:name="_Toc17423429"/>
       <w:r>
         <w:lastRenderedPageBreak/>
         <w:t>Chapter 1: Introduction</w:t>
       </w:r>
-      <w:bookmarkEnd w:id="2"/>
+      <w:bookmarkEnd w:id="3"/>
     </w:p>
     <w:p>
       <w:pPr>
@@ -1368,11 +1382,11 @@
       <w:pPr>
         <w:pStyle w:val="Heading2"/>
       </w:pPr>
-      <w:bookmarkStart w:id="3" w:name="_Toc17391355"/>
+      <w:bookmarkStart w:id="4" w:name="_Toc17423430"/>
       <w:r>
         <w:t>Background Research</w:t>
       </w:r>
-      <w:bookmarkEnd w:id="3"/>
+      <w:bookmarkEnd w:id="4"/>
     </w:p>
     <w:p>
       <w:pPr>
@@ -1382,11 +1396,11 @@
           <w:numId w:val="8"/>
         </w:numPr>
       </w:pPr>
-      <w:bookmarkStart w:id="4" w:name="_Toc17391357"/>
+      <w:bookmarkStart w:id="5" w:name="_Toc17423431"/>
       <w:r>
         <w:t>Smartphone users:</w:t>
       </w:r>
-      <w:bookmarkEnd w:id="4"/>
+      <w:bookmarkEnd w:id="5"/>
     </w:p>
     <w:p>
       <w:pPr>
@@ -1935,11 +1949,11 @@
           <w:numId w:val="8"/>
         </w:numPr>
       </w:pPr>
-      <w:bookmarkStart w:id="5" w:name="_Toc17391358"/>
+      <w:bookmarkStart w:id="6" w:name="_Toc17423432"/>
       <w:r>
         <w:t>Most popular form of communication:</w:t>
       </w:r>
-      <w:bookmarkEnd w:id="5"/>
+      <w:bookmarkEnd w:id="6"/>
     </w:p>
     <w:p>
       <w:pPr>
@@ -2403,8 +2417,7 @@
           <w:numId w:val="8"/>
         </w:numPr>
       </w:pPr>
-      <w:bookmarkStart w:id="6" w:name="_Toc17391359"/>
-      <w:bookmarkStart w:id="7" w:name="_Toc17391356"/>
+      <w:bookmarkStart w:id="7" w:name="_Toc17423433"/>
       <w:r>
         <w:lastRenderedPageBreak/>
         <w:t>Bilingual people around the world:</w:t>
@@ -2507,7 +2520,7 @@
               <w:szCs w:val="24"/>
               <w:lang w:val="en-IN"/>
             </w:rPr>
-            <w:instrText xml:space="preserve"> CITATION Cen18 \l 16393 </w:instrText>
+            <w:instrText xml:space="preserve">CITATION Cen18 \l 16393 </w:instrText>
           </w:r>
           <w:r>
             <w:rPr>
@@ -2523,7 +2536,7 @@
               <w:szCs w:val="24"/>
               <w:lang w:val="en-IN"/>
             </w:rPr>
-            <w:t>(Anon., 2018)</w:t>
+            <w:t>(Gulf News Asia, 2018)</w:t>
           </w:r>
           <w:r>
             <w:rPr>
@@ -2564,7 +2577,7 @@
               <w:szCs w:val="24"/>
               <w:lang w:val="en-IN"/>
             </w:rPr>
-            <w:instrText xml:space="preserve"> CITATION Int19 \l 16393 </w:instrText>
+            <w:instrText xml:space="preserve">CITATION Int19 \l 16393 </w:instrText>
           </w:r>
           <w:r>
             <w:rPr>
@@ -2589,7 +2602,7 @@
               <w:szCs w:val="24"/>
               <w:lang w:val="en-IN"/>
             </w:rPr>
-            <w:t>(Anon., 2019)</w:t>
+            <w:t>(UKCISA, 2019)</w:t>
           </w:r>
           <w:r>
             <w:rPr>
@@ -2616,10 +2629,11 @@
           <w:numId w:val="8"/>
         </w:numPr>
       </w:pPr>
+      <w:bookmarkStart w:id="8" w:name="_Toc17423434"/>
       <w:r>
         <w:t>How do bilingual people communicate?</w:t>
       </w:r>
-      <w:bookmarkEnd w:id="6"/>
+      <w:bookmarkEnd w:id="8"/>
     </w:p>
     <w:p>
       <w:pPr>
@@ -2793,7 +2807,7 @@
           <w:u w:val="none"/>
         </w:rPr>
       </w:pPr>
-      <w:bookmarkStart w:id="8" w:name="_Toc17391360"/>
+      <w:bookmarkStart w:id="9" w:name="_Toc17423435"/>
       <w:r>
         <w:rPr>
           <w:rStyle w:val="Hyperlink"/>
@@ -2810,7 +2824,7 @@
         </w:rPr>
         <w:t>:</w:t>
       </w:r>
-      <w:bookmarkEnd w:id="8"/>
+      <w:bookmarkEnd w:id="9"/>
     </w:p>
     <w:p>
       <w:pPr>
@@ -3026,16 +3040,16 @@
         </w:rPr>
         <w:t>s and almost twice as many non-native speakers. It is also the official language of the sky, i.e., all pilots communicate in English.</w:t>
       </w:r>
-      <w:bookmarkStart w:id="9" w:name="_Toc17391361"/>
     </w:p>
     <w:p>
       <w:pPr>
         <w:pStyle w:val="Heading2"/>
       </w:pPr>
+      <w:bookmarkStart w:id="10" w:name="_Toc17423436"/>
       <w:r>
         <w:t>Problem Statement</w:t>
       </w:r>
-      <w:bookmarkEnd w:id="9"/>
+      <w:bookmarkEnd w:id="10"/>
     </w:p>
     <w:p>
       <w:pPr>
@@ -3255,11 +3269,11 @@
       <w:pPr>
         <w:pStyle w:val="Heading2"/>
       </w:pPr>
-      <w:bookmarkStart w:id="10" w:name="_Toc17391362"/>
+      <w:bookmarkStart w:id="11" w:name="_Toc17423437"/>
       <w:r>
         <w:t>The Proposed Solution</w:t>
       </w:r>
-      <w:bookmarkEnd w:id="10"/>
+      <w:bookmarkEnd w:id="11"/>
     </w:p>
     <w:p>
       <w:pPr>
@@ -3502,14 +3516,28 @@
           <w:szCs w:val="24"/>
         </w:rPr>
       </w:pPr>
+      <w:r>
+        <w:rPr>
+          <w:sz w:val="24"/>
+          <w:szCs w:val="24"/>
+        </w:rPr>
+        <w:t xml:space="preserve">Moreover, all the solutions present today such as google translate and itranslate (discussed in Literature Review) only provide ways to translate a text before sending the message or after </w:t>
+      </w:r>
+      <w:r>
+        <w:rPr>
+          <w:sz w:val="24"/>
+          <w:szCs w:val="24"/>
+        </w:rPr>
+        <w:lastRenderedPageBreak/>
+        <w:t>receiving the message. These solutions are good when the user needs to translate one or two messages but, in a situation, where there is an ongoing conversation between users of two different languages then translating each and every message before sending or after receiving it gets very tedious. In such cases, the proposed solution where the message translation takes place after the message is sent and before the message is received provides a hassle free global chat interface to the users.</w:t>
+      </w:r>
     </w:p>
     <w:p>
       <w:pPr>
         <w:pStyle w:val="Heading2"/>
       </w:pPr>
-      <w:bookmarkStart w:id="11" w:name="_Toc17391363"/>
-      <w:r>
-        <w:lastRenderedPageBreak/>
+      <w:bookmarkStart w:id="12" w:name="_Toc17423438"/>
+      <w:r>
         <w:t>Development</w:t>
       </w:r>
       <w:r>
@@ -3524,7 +3552,7 @@
       <w:r>
         <w:t>:</w:t>
       </w:r>
-      <w:bookmarkEnd w:id="11"/>
+      <w:bookmarkEnd w:id="12"/>
       <w:r>
         <w:t xml:space="preserve"> </w:t>
       </w:r>
@@ -3552,8 +3580,6 @@
         </w:rPr>
         <w:t xml:space="preserve"> such as the right translation API to be used</w:t>
       </w:r>
-      <w:bookmarkStart w:id="12" w:name="_GoBack"/>
-      <w:bookmarkEnd w:id="12"/>
       <w:r>
         <w:rPr>
           <w:sz w:val="24"/>
@@ -3685,35 +3711,133 @@
       <w:pPr>
         <w:pStyle w:val="Heading1"/>
       </w:pPr>
-      <w:bookmarkStart w:id="13" w:name="_Toc17391364"/>
+      <w:bookmarkStart w:id="13" w:name="_Toc17423439"/>
       <w:r>
         <w:t>Chapter 2: Literature Review</w:t>
       </w:r>
       <w:bookmarkEnd w:id="13"/>
     </w:p>
     <w:p>
-      <w:r>
-        <w:rPr>
-          <w:sz w:val="24"/>
-          <w:szCs w:val="24"/>
-        </w:rPr>
-        <w:t xml:space="preserve">Talk about work done so far regarding translations. </w:t>
-      </w:r>
-    </w:p>
-    <w:p>
-      <w:pPr>
-        <w:pStyle w:val="ListParagraph"/>
-        <w:rPr>
-          <w:sz w:val="24"/>
-          <w:szCs w:val="24"/>
-        </w:rPr>
-      </w:pPr>
-      <w:r>
-        <w:rPr>
-          <w:sz w:val="24"/>
-          <w:szCs w:val="24"/>
-        </w:rPr>
-        <w:t>Example:</w:t>
+      <w:pPr>
+        <w:spacing w:before="240"/>
+        <w:jc w:val="both"/>
+        <w:rPr>
+          <w:sz w:val="24"/>
+          <w:szCs w:val="24"/>
+        </w:rPr>
+      </w:pPr>
+      <w:r>
+        <w:rPr>
+          <w:sz w:val="24"/>
+          <w:szCs w:val="24"/>
+        </w:rPr>
+        <w:t>In today’s world, thanks to the development of technology there are many ways in which a user can translate from one language to another</w:t>
+      </w:r>
+      <w:r>
+        <w:rPr>
+          <w:sz w:val="24"/>
+          <w:szCs w:val="24"/>
+        </w:rPr>
+        <w:t>.</w:t>
+      </w:r>
+      <w:r>
+        <w:rPr>
+          <w:sz w:val="24"/>
+          <w:szCs w:val="24"/>
+        </w:rPr>
+        <w:t xml:space="preserve"> </w:t>
+      </w:r>
+      <w:r>
+        <w:rPr>
+          <w:sz w:val="24"/>
+          <w:szCs w:val="24"/>
+        </w:rPr>
+        <w:t xml:space="preserve">The </w:t>
+      </w:r>
+      <w:r>
+        <w:rPr>
+          <w:sz w:val="24"/>
+          <w:szCs w:val="24"/>
+        </w:rPr>
+        <w:t>technology that translates texts from one language to another with the help of a software</w:t>
+      </w:r>
+      <w:r>
+        <w:rPr>
+          <w:sz w:val="24"/>
+          <w:szCs w:val="24"/>
+        </w:rPr>
+        <w:t xml:space="preserve"> is called Machine Translation</w:t>
+      </w:r>
+      <w:r>
+        <w:rPr>
+          <w:sz w:val="24"/>
+          <w:szCs w:val="24"/>
+        </w:rPr>
+        <w:t>. There are various types of machine translation</w:t>
+      </w:r>
+      <w:r>
+        <w:rPr>
+          <w:sz w:val="24"/>
+          <w:szCs w:val="24"/>
+        </w:rPr>
+        <w:t xml:space="preserve"> </w:t>
+      </w:r>
+      <w:sdt>
+        <w:sdtPr>
+          <w:rPr>
+            <w:sz w:val="24"/>
+            <w:szCs w:val="24"/>
+          </w:rPr>
+          <w:id w:val="856540749"/>
+          <w:citation/>
+        </w:sdtPr>
+        <w:sdtContent>
+          <w:r>
+            <w:rPr>
+              <w:sz w:val="24"/>
+              <w:szCs w:val="24"/>
+            </w:rPr>
+            <w:fldChar w:fldCharType="begin"/>
+          </w:r>
+          <w:r>
+            <w:rPr>
+              <w:sz w:val="24"/>
+              <w:szCs w:val="24"/>
+              <w:lang w:val="en-IN"/>
+            </w:rPr>
+            <w:instrText xml:space="preserve">CITATION Mac18 \l 16393 </w:instrText>
+          </w:r>
+          <w:r>
+            <w:rPr>
+              <w:sz w:val="24"/>
+              <w:szCs w:val="24"/>
+            </w:rPr>
+            <w:fldChar w:fldCharType="separate"/>
+          </w:r>
+          <w:r>
+            <w:rPr>
+              <w:noProof/>
+              <w:sz w:val="24"/>
+              <w:szCs w:val="24"/>
+              <w:lang w:val="en-IN"/>
+            </w:rPr>
+            <w:t>(Andover, 2018)</w:t>
+          </w:r>
+          <w:r>
+            <w:rPr>
+              <w:sz w:val="24"/>
+              <w:szCs w:val="24"/>
+            </w:rPr>
+            <w:fldChar w:fldCharType="end"/>
+          </w:r>
+        </w:sdtContent>
+      </w:sdt>
+      <w:r>
+        <w:rPr>
+          <w:sz w:val="24"/>
+          <w:szCs w:val="24"/>
+        </w:rPr>
+        <w:t>:</w:t>
       </w:r>
     </w:p>
     <w:p>
@@ -3721,14 +3845,84 @@
         <w:pStyle w:val="ListParagraph"/>
         <w:numPr>
           <w:ilvl w:val="0"/>
-          <w:numId w:val="6"/>
+          <w:numId w:val="19"/>
         </w:numPr>
-      </w:pPr>
-      <w:r>
-        <w:t>Translation in posts.</w:t>
-      </w:r>
-      <w:r>
-        <w:t xml:space="preserve"> (how does that happen?)</w:t>
+        <w:spacing w:before="240"/>
+        <w:jc w:val="both"/>
+        <w:rPr>
+          <w:sz w:val="24"/>
+          <w:szCs w:val="24"/>
+        </w:rPr>
+      </w:pPr>
+      <w:r>
+        <w:rPr>
+          <w:sz w:val="24"/>
+          <w:szCs w:val="24"/>
+        </w:rPr>
+        <w:t xml:space="preserve">Rule </w:t>
+      </w:r>
+      <w:r>
+        <w:rPr>
+          <w:sz w:val="24"/>
+          <w:szCs w:val="24"/>
+        </w:rPr>
+        <w:t>B</w:t>
+      </w:r>
+      <w:r>
+        <w:rPr>
+          <w:sz w:val="24"/>
+          <w:szCs w:val="24"/>
+        </w:rPr>
+        <w:t xml:space="preserve">ased </w:t>
+      </w:r>
+      <w:r>
+        <w:rPr>
+          <w:sz w:val="24"/>
+          <w:szCs w:val="24"/>
+        </w:rPr>
+        <w:t>M</w:t>
+      </w:r>
+      <w:r>
+        <w:rPr>
+          <w:sz w:val="24"/>
+          <w:szCs w:val="24"/>
+        </w:rPr>
+        <w:t xml:space="preserve">achine </w:t>
+      </w:r>
+      <w:r>
+        <w:rPr>
+          <w:sz w:val="24"/>
+          <w:szCs w:val="24"/>
+        </w:rPr>
+        <w:t>T</w:t>
+      </w:r>
+      <w:r>
+        <w:rPr>
+          <w:sz w:val="24"/>
+          <w:szCs w:val="24"/>
+        </w:rPr>
+        <w:t>ranslation</w:t>
+      </w:r>
+      <w:r>
+        <w:rPr>
+          <w:sz w:val="24"/>
+          <w:szCs w:val="24"/>
+        </w:rPr>
+        <w:t xml:space="preserve"> (RBMT)</w:t>
+      </w:r>
+      <w:r>
+        <w:rPr>
+          <w:sz w:val="24"/>
+          <w:szCs w:val="24"/>
+        </w:rPr>
+        <w:t>:</w:t>
+      </w:r>
+      <w:r>
+        <w:rPr>
+          <w:sz w:val="24"/>
+          <w:szCs w:val="24"/>
+        </w:rPr>
+        <w:t xml:space="preserve">  It is based on set of linguistic rules set by experts that helps in identifying words and sentence structure and then converting to targeted language.</w:t>
       </w:r>
     </w:p>
     <w:p>
@@ -3736,11 +3930,50 @@
         <w:pStyle w:val="ListParagraph"/>
         <w:numPr>
           <w:ilvl w:val="0"/>
-          <w:numId w:val="6"/>
+          <w:numId w:val="19"/>
         </w:numPr>
-      </w:pPr>
-      <w:r>
-        <w:t>Camera translations</w:t>
+        <w:spacing w:before="240"/>
+        <w:jc w:val="both"/>
+        <w:rPr>
+          <w:sz w:val="24"/>
+          <w:szCs w:val="24"/>
+        </w:rPr>
+      </w:pPr>
+      <w:r>
+        <w:rPr>
+          <w:sz w:val="24"/>
+          <w:szCs w:val="24"/>
+        </w:rPr>
+        <w:t xml:space="preserve">Statistical Machine Translation (SMT): </w:t>
+      </w:r>
+      <w:r>
+        <w:rPr>
+          <w:sz w:val="24"/>
+          <w:szCs w:val="24"/>
+        </w:rPr>
+        <w:t xml:space="preserve">This is most widely used form of translation. It trains the translation engine with the help of huge set of bilingual and monolingual corpora. It then gathers statistical correlations between source texts and translations, </w:t>
+      </w:r>
+      <w:r>
+        <w:rPr>
+          <w:sz w:val="24"/>
+          <w:szCs w:val="24"/>
+        </w:rPr>
+        <w:lastRenderedPageBreak/>
+        <w:t xml:space="preserve">thus building translation model. On receiving an input </w:t>
+      </w:r>
+      <w:r>
+        <w:rPr>
+          <w:sz w:val="24"/>
+          <w:szCs w:val="24"/>
+        </w:rPr>
+        <w:t>text,</w:t>
+      </w:r>
+      <w:r>
+        <w:rPr>
+          <w:sz w:val="24"/>
+          <w:szCs w:val="24"/>
+        </w:rPr>
+        <w:t xml:space="preserve"> it then generates scores regarding probability of an input being matched to the translation.</w:t>
       </w:r>
     </w:p>
     <w:p>
@@ -3748,11 +3981,46 @@
         <w:pStyle w:val="ListParagraph"/>
         <w:numPr>
           <w:ilvl w:val="0"/>
-          <w:numId w:val="6"/>
+          <w:numId w:val="19"/>
         </w:numPr>
-      </w:pPr>
-      <w:r>
-        <w:t>Google translation</w:t>
+        <w:spacing w:before="240"/>
+        <w:jc w:val="both"/>
+        <w:rPr>
+          <w:sz w:val="24"/>
+          <w:szCs w:val="24"/>
+        </w:rPr>
+      </w:pPr>
+      <w:r>
+        <w:rPr>
+          <w:sz w:val="24"/>
+          <w:szCs w:val="24"/>
+        </w:rPr>
+        <w:t xml:space="preserve">Neural Machine Translation </w:t>
+      </w:r>
+      <w:r>
+        <w:rPr>
+          <w:sz w:val="24"/>
+          <w:szCs w:val="24"/>
+        </w:rPr>
+        <w:t xml:space="preserve">(NMT): It is the newest form of machine translation and is based on machine learning. It uses neural network that consist of nodes which can hole from words to sentences and relate through complex relations based on the bilingual text used to train the system. </w:t>
+      </w:r>
+    </w:p>
+    <w:p>
+      <w:pPr>
+        <w:spacing w:before="240"/>
+        <w:ind w:left="360"/>
+        <w:jc w:val="both"/>
+        <w:rPr>
+          <w:sz w:val="24"/>
+          <w:szCs w:val="24"/>
+        </w:rPr>
+      </w:pPr>
+      <w:r>
+        <w:rPr>
+          <w:sz w:val="24"/>
+          <w:szCs w:val="24"/>
+        </w:rPr>
+        <w:t>The tools available for people to translate from one language to another are:</w:t>
       </w:r>
     </w:p>
     <w:p>
@@ -3760,17 +4028,259 @@
         <w:pStyle w:val="ListParagraph"/>
         <w:numPr>
           <w:ilvl w:val="0"/>
-          <w:numId w:val="6"/>
+          <w:numId w:val="20"/>
         </w:numPr>
-      </w:pPr>
-      <w:r>
-        <w:t>Translations provided in chat platform.</w:t>
+        <w:spacing w:before="240"/>
+        <w:jc w:val="both"/>
+        <w:rPr>
+          <w:sz w:val="24"/>
+          <w:szCs w:val="24"/>
+        </w:rPr>
+      </w:pPr>
+      <w:r>
+        <w:rPr>
+          <w:sz w:val="24"/>
+          <w:szCs w:val="24"/>
+        </w:rPr>
+        <w:t xml:space="preserve">Mobile </w:t>
+      </w:r>
+      <w:r>
+        <w:rPr>
+          <w:sz w:val="24"/>
+          <w:szCs w:val="24"/>
+        </w:rPr>
+        <w:t>Apps:</w:t>
+      </w:r>
+      <w:r>
+        <w:rPr>
+          <w:sz w:val="24"/>
+          <w:szCs w:val="24"/>
+        </w:rPr>
+        <w:t xml:space="preserve"> </w:t>
       </w:r>
     </w:p>
-    <w:p/>
     <w:p>
-      <w:r>
+      <w:pPr>
+        <w:spacing w:before="240"/>
+        <w:jc w:val="both"/>
+        <w:rPr>
+          <w:sz w:val="24"/>
+          <w:szCs w:val="24"/>
+        </w:rPr>
+      </w:pPr>
+      <w:r>
+        <w:rPr>
+          <w:sz w:val="24"/>
+          <w:szCs w:val="24"/>
+        </w:rPr>
+        <w:t>Some of the most common translation apps available for users are:</w:t>
+      </w:r>
+    </w:p>
+    <w:p>
+      <w:pPr>
+        <w:pStyle w:val="ListParagraph"/>
+        <w:numPr>
+          <w:ilvl w:val="0"/>
+          <w:numId w:val="21"/>
+        </w:numPr>
+        <w:spacing w:before="240"/>
+        <w:jc w:val="both"/>
+        <w:rPr>
+          <w:sz w:val="24"/>
+          <w:szCs w:val="24"/>
+        </w:rPr>
+      </w:pPr>
+      <w:r>
+        <w:rPr>
+          <w:sz w:val="24"/>
+          <w:szCs w:val="24"/>
+        </w:rPr>
+        <w:t>iTranslate Translator: It is a translation and dictionary app. It provides a translator for 100+ languages, keyboard extensions where users can send messages in different language in popular chat apps such as WhatsApp.  Some of the other features include voice translation, camera translation, offline translation, verb conjugations, phrasebook and visual dictionary.</w:t>
+      </w:r>
+    </w:p>
+    <w:p>
+      <w:pPr>
+        <w:pStyle w:val="ListParagraph"/>
+        <w:numPr>
+          <w:ilvl w:val="0"/>
+          <w:numId w:val="21"/>
+        </w:numPr>
+        <w:spacing w:before="240"/>
+        <w:jc w:val="both"/>
+        <w:rPr>
+          <w:sz w:val="24"/>
+          <w:szCs w:val="24"/>
+        </w:rPr>
+      </w:pPr>
+      <w:r>
+        <w:rPr>
+          <w:sz w:val="24"/>
+          <w:szCs w:val="24"/>
+        </w:rPr>
+        <w:t>Google Translate: It is a translator provided by Google. It is available in the form of website, both Android and IOS app and as an API for developers to integrate in their software or apps.</w:t>
+      </w:r>
+    </w:p>
+    <w:p>
+      <w:pPr>
+        <w:spacing w:before="240"/>
+        <w:jc w:val="both"/>
+        <w:rPr>
+          <w:sz w:val="24"/>
+          <w:szCs w:val="24"/>
+        </w:rPr>
+      </w:pPr>
+      <w:r>
+        <w:rPr>
+          <w:sz w:val="24"/>
+          <w:szCs w:val="24"/>
+        </w:rPr>
+        <w:t>Translators in chat apps:</w:t>
+      </w:r>
+    </w:p>
+    <w:p>
+      <w:pPr>
+        <w:pStyle w:val="ListParagraph"/>
+        <w:numPr>
+          <w:ilvl w:val="0"/>
+          <w:numId w:val="22"/>
+        </w:numPr>
+        <w:spacing w:before="240"/>
+        <w:jc w:val="both"/>
+        <w:rPr>
+          <w:sz w:val="24"/>
+          <w:szCs w:val="24"/>
+        </w:rPr>
+      </w:pPr>
+      <w:r>
+        <w:rPr>
+          <w:sz w:val="24"/>
+          <w:szCs w:val="24"/>
+        </w:rPr>
+        <w:t>Viber: Viber is a chat app which allows translation in the app. When a message of different language is received then the receiver has the option to select the message and translate it to the language that they desire.</w:t>
+      </w:r>
+    </w:p>
+    <w:p>
+      <w:pPr>
+        <w:pStyle w:val="ListParagraph"/>
+        <w:numPr>
+          <w:ilvl w:val="0"/>
+          <w:numId w:val="22"/>
+        </w:numPr>
+        <w:spacing w:before="240"/>
+        <w:jc w:val="both"/>
+        <w:rPr>
+          <w:sz w:val="24"/>
+          <w:szCs w:val="24"/>
+        </w:rPr>
+      </w:pPr>
+      <w:r>
+        <w:rPr>
+          <w:sz w:val="24"/>
+          <w:szCs w:val="24"/>
+        </w:rPr>
+        <w:t>Google translate can be integrated into any app that allows users to translate text within any app.</w:t>
+      </w:r>
+    </w:p>
+    <w:p>
+      <w:pPr>
+        <w:pStyle w:val="ListParagraph"/>
+        <w:spacing w:before="240"/>
+        <w:ind w:left="1080"/>
+        <w:jc w:val="both"/>
+        <w:rPr>
+          <w:sz w:val="24"/>
+          <w:szCs w:val="24"/>
+        </w:rPr>
+      </w:pPr>
+    </w:p>
+    <w:p>
+      <w:pPr>
+        <w:pStyle w:val="ListParagraph"/>
+        <w:numPr>
+          <w:ilvl w:val="0"/>
+          <w:numId w:val="20"/>
+        </w:numPr>
+        <w:jc w:val="both"/>
+        <w:rPr>
+          <w:sz w:val="24"/>
+          <w:szCs w:val="24"/>
+        </w:rPr>
+      </w:pPr>
+      <w:r>
+        <w:rPr>
+          <w:sz w:val="24"/>
+          <w:szCs w:val="24"/>
+        </w:rPr>
+        <w:t>Websites</w:t>
+      </w:r>
+      <w:r>
+        <w:rPr>
+          <w:sz w:val="24"/>
+          <w:szCs w:val="24"/>
+        </w:rPr>
+        <w:t xml:space="preserve"> and Browser extensions</w:t>
+      </w:r>
+      <w:r>
+        <w:rPr>
+          <w:sz w:val="24"/>
+          <w:szCs w:val="24"/>
+        </w:rPr>
+        <w:t>:</w:t>
+      </w:r>
+    </w:p>
+    <w:p>
+      <w:pPr>
+        <w:jc w:val="both"/>
+      </w:pPr>
+      <w:r>
+        <w:rPr>
+          <w:sz w:val="24"/>
+          <w:szCs w:val="24"/>
+        </w:rPr>
+        <w:t xml:space="preserve">There a number of translator websites and Browser extensions available today. </w:t>
+      </w:r>
+      <w:r>
+        <w:rPr>
+          <w:sz w:val="24"/>
+          <w:szCs w:val="24"/>
+        </w:rPr>
+        <w:t>The most used and market dominated website is Google Translate. It also provides web extension for Chrome users. For Firefox extension, even though Google Translator do not officially provide any extension there are various services like Google Translator for Firefox that uses the Translator’s API. Another common translator website is DeepL. It uses Artificial Intelligence for translations.</w:t>
+      </w:r>
+      <w:r>
+        <w:t xml:space="preserve"> </w:t>
+      </w:r>
+    </w:p>
+    <w:p>
+      <w:r>
+        <w:br w:type="page"/>
+      </w:r>
+    </w:p>
+    <w:p>
+      <w:pPr>
+        <w:rPr>
+          <w:color w:val="000000" w:themeColor="text1"/>
+        </w:rPr>
+      </w:pPr>
+      <w:r>
+        <w:lastRenderedPageBreak/>
         <w:t>Notes:</w:t>
+      </w:r>
+      <w:r>
+        <w:t xml:space="preserve"> (</w:t>
+      </w:r>
+      <w:r>
+        <w:rPr>
+          <w:color w:val="FF0000"/>
+          <w:sz w:val="28"/>
+          <w:szCs w:val="28"/>
+        </w:rPr>
+        <w:t>NOT FOR REVIEW</w:t>
+      </w:r>
+      <w:r>
+        <w:rPr>
+          <w:color w:val="000000" w:themeColor="text1"/>
+        </w:rPr>
+        <w:t>)</w:t>
       </w:r>
     </w:p>
     <w:p>
@@ -3881,20 +4391,29 @@
         <w:t>Talk about only showing users whose email is saved</w:t>
       </w:r>
     </w:p>
-    <w:p/>
-    <w:p/>
-    <w:p/>
     <w:p>
-      <w:r>
-        <w:t>Save languages in DB so that internet connection is not needed to get the languages from Microsoft.</w:t>
+      <w:pPr>
+        <w:pStyle w:val="ListParagraph"/>
+        <w:numPr>
+          <w:ilvl w:val="0"/>
+          <w:numId w:val="7"/>
+        </w:numPr>
+      </w:pPr>
+      <w:r>
+        <w:t>Deploying server to EC2 instances</w:t>
       </w:r>
     </w:p>
     <w:p>
       <w:r>
+        <w:t>Save languages in DB so that internet connection is not needed to get the languages from Microsoft.</w:t>
+      </w:r>
+    </w:p>
+    <w:p>
+      <w:r>
         <w:br w:type="page"/>
       </w:r>
     </w:p>
-    <w:bookmarkStart w:id="14" w:name="_Toc17391365" w:displacedByCustomXml="next"/>
+    <w:bookmarkStart w:id="14" w:name="_Toc17423440" w:displacedByCustomXml="next"/>
     <w:sdt>
       <w:sdtPr>
         <w:rPr>
@@ -3928,11 +4447,10 @@
             <w:p>
               <w:pPr>
                 <w:pStyle w:val="Bibliography"/>
-                <w:rPr>
-                  <w:noProof/>
-                  <w:sz w:val="24"/>
-                  <w:szCs w:val="24"/>
-                </w:rPr>
+                <w:numPr>
+                  <w:ilvl w:val="0"/>
+                  <w:numId w:val="23"/>
+                </w:numPr>
               </w:pPr>
               <w:r>
                 <w:fldChar w:fldCharType="begin"/>
@@ -3944,43 +4462,33 @@
                 <w:fldChar w:fldCharType="separate"/>
               </w:r>
               <w:r>
-                <w:rPr>
-                  <w:noProof/>
-                </w:rPr>
-                <w:t xml:space="preserve">Andrew, O., 2018. </w:t>
+                <w:t xml:space="preserve">Andover, 2018. Machine Translation. [Online] </w:t>
               </w:r>
               <w:r>
-                <w:rPr>
-                  <w:i/>
-                  <w:iCs/>
-                  <w:noProof/>
-                </w:rPr>
-                <w:t xml:space="preserve">The History and Evolution of the Smartphone: 1992-2018. </w:t>
+                <w:br/>
+                <w:t>Available at: https://www.andovar.com/machine-translation/</w:t>
               </w:r>
               <w:r>
-                <w:rPr>
-                  <w:noProof/>
-                </w:rPr>
-                <w:t xml:space="preserve">[Online] </w:t>
+                <w:br/>
+                <w:t>[Accessed 22 08 2019].</w:t>
+              </w:r>
+            </w:p>
+            <w:p>
+              <w:pPr>
+                <w:pStyle w:val="Bibliography"/>
+                <w:numPr>
+                  <w:ilvl w:val="0"/>
+                  <w:numId w:val="23"/>
+                </w:numPr>
+              </w:pPr>
+              <w:r>
+                <w:t xml:space="preserve">Andrew, O., 2018. The History and Evolution of the Smartphone: 1992-2018. [Online] </w:t>
               </w:r>
               <w:r>
-                <w:rPr>
-                  <w:noProof/>
-                </w:rPr>
                 <w:br/>
-                <w:t xml:space="preserve">Available at: </w:t>
+                <w:t>Available at: https://www.textrequest.com/blog/history-evolution-smartphone/</w:t>
               </w:r>
               <w:r>
-                <w:rPr>
-                  <w:noProof/>
-                  <w:u w:val="single"/>
-                </w:rPr>
-                <w:t>https://www.textrequest.com/blog/history-evolution-smartphone/</w:t>
-              </w:r>
-              <w:r>
-                <w:rPr>
-                  <w:noProof/>
-                </w:rPr>
                 <w:br/>
                 <w:t>[Accessed 19 August 2019].</w:t>
               </w:r>
@@ -3988,48 +4496,19 @@
             <w:p>
               <w:pPr>
                 <w:pStyle w:val="Bibliography"/>
-                <w:rPr>
-                  <w:noProof/>
-                </w:rPr>
+                <w:numPr>
+                  <w:ilvl w:val="0"/>
+                  <w:numId w:val="23"/>
+                </w:numPr>
               </w:pPr>
               <w:r>
-                <w:rPr>
-                  <w:noProof/>
-                </w:rPr>
-                <w:t xml:space="preserve">Anon., 2018. </w:t>
+                <w:t xml:space="preserve">Grosjean, F., 2010. Bilingualism's Best Kept Secret. [Online] </w:t>
               </w:r>
               <w:r>
-                <w:rPr>
-                  <w:i/>
-                  <w:iCs/>
-                  <w:noProof/>
-                </w:rPr>
-                <w:t xml:space="preserve">Census: More than 19,500 languages spoken in India as mother tongues. </w:t>
+                <w:br/>
+                <w:t>Available at: https://www.psychologytoday.com/us/blog/life-bilingual/201011/bilingualisms-best-kept-secret</w:t>
               </w:r>
               <w:r>
-                <w:rPr>
-                  <w:noProof/>
-                </w:rPr>
-                <w:t xml:space="preserve">[Online] </w:t>
-              </w:r>
-              <w:r>
-                <w:rPr>
-                  <w:noProof/>
-                </w:rPr>
-                <w:br/>
-                <w:t xml:space="preserve">Available at: </w:t>
-              </w:r>
-              <w:r>
-                <w:rPr>
-                  <w:noProof/>
-                  <w:u w:val="single"/>
-                </w:rPr>
-                <w:t>https://gulfnews.com/world/asia/india/census-more-than-19500-languages-spoken-in-india-as-mother-tongues-1.2244791#</w:t>
-              </w:r>
-              <w:r>
-                <w:rPr>
-                  <w:noProof/>
-                </w:rPr>
                 <w:br/>
                 <w:t>[Accessed 21 08 2019].</w:t>
               </w:r>
@@ -4037,48 +4516,19 @@
             <w:p>
               <w:pPr>
                 <w:pStyle w:val="Bibliography"/>
-                <w:rPr>
-                  <w:noProof/>
-                </w:rPr>
+                <w:numPr>
+                  <w:ilvl w:val="0"/>
+                  <w:numId w:val="23"/>
+                </w:numPr>
               </w:pPr>
               <w:r>
-                <w:rPr>
-                  <w:noProof/>
-                </w:rPr>
-                <w:t xml:space="preserve">Anon., 2019. </w:t>
+                <w:t xml:space="preserve">Gulf News Asia, 2018. Census: More than 19,500 languages spoken in India as mother tongues. [Online] </w:t>
               </w:r>
               <w:r>
-                <w:rPr>
-                  <w:i/>
-                  <w:iCs/>
-                  <w:noProof/>
-                </w:rPr>
-                <w:t xml:space="preserve">International student statistics: UK higher education. </w:t>
+                <w:br/>
+                <w:t>Available at: https://gulfnews.com/world/asia/india/census-more-than-19500-languages-spoken-in-india-as-mother-tongues-1.2244791#</w:t>
               </w:r>
               <w:r>
-                <w:rPr>
-                  <w:noProof/>
-                </w:rPr>
-                <w:t xml:space="preserve">[Online] </w:t>
-              </w:r>
-              <w:r>
-                <w:rPr>
-                  <w:noProof/>
-                </w:rPr>
-                <w:br/>
-                <w:t xml:space="preserve">Available at: </w:t>
-              </w:r>
-              <w:r>
-                <w:rPr>
-                  <w:noProof/>
-                  <w:u w:val="single"/>
-                </w:rPr>
-                <w:t>https://www.ukcisa.org.uk/Research--Policy/Statistics/International-student-statistics-UK-higher-education</w:t>
-              </w:r>
-              <w:r>
-                <w:rPr>
-                  <w:noProof/>
-                </w:rPr>
                 <w:br/>
                 <w:t>[Accessed 21 08 2019].</w:t>
               </w:r>
@@ -4086,48 +4536,79 @@
             <w:p>
               <w:pPr>
                 <w:pStyle w:val="Bibliography"/>
-                <w:rPr>
-                  <w:noProof/>
-                </w:rPr>
+                <w:numPr>
+                  <w:ilvl w:val="0"/>
+                  <w:numId w:val="23"/>
+                </w:numPr>
               </w:pPr>
               <w:r>
-                <w:rPr>
-                  <w:noProof/>
-                </w:rPr>
-                <w:t xml:space="preserve">Grosjean, F., 2010. </w:t>
+                <w:t xml:space="preserve">Holst, A., 2019. Number of smartphone users worldwide from 2016 to 2021 (in billions). [Online] </w:t>
               </w:r>
               <w:r>
-                <w:rPr>
-                  <w:i/>
-                  <w:iCs/>
-                  <w:noProof/>
-                </w:rPr>
-                <w:t xml:space="preserve">Bilingualism's Best Kept Secret. </w:t>
+                <w:br/>
+                <w:t>Available at: https://www.statista.com/statistics/330695/number-of-smartphone-users-worldwide/</w:t>
               </w:r>
               <w:r>
-                <w:rPr>
-                  <w:noProof/>
-                </w:rPr>
-                <w:t xml:space="preserve">[Online] </w:t>
+                <w:br/>
+                <w:t>[Accessed 20 August 2019].</w:t>
+              </w:r>
+            </w:p>
+            <w:p>
+              <w:pPr>
+                <w:pStyle w:val="Bibliography"/>
+                <w:numPr>
+                  <w:ilvl w:val="0"/>
+                  <w:numId w:val="23"/>
+                </w:numPr>
+              </w:pPr>
+              <w:r>
+                <w:t xml:space="preserve">Jordan, S.-C., 2015. What Causes the Death of a Language?. [Online] </w:t>
               </w:r>
               <w:r>
-                <w:rPr>
-                  <w:noProof/>
-                </w:rPr>
                 <w:br/>
-                <w:t xml:space="preserve">Available at: </w:t>
+                <w:t>Available at: https://alphaomegatranslations.com/foreign-language/what-causes-the-death-of-a-language/</w:t>
               </w:r>
               <w:r>
-                <w:rPr>
-                  <w:noProof/>
-                  <w:u w:val="single"/>
-                </w:rPr>
-                <w:t>https://www.psychologytoday.com/us/blog/life-bilingual/201011/bilingualisms-best-kept-secret</w:t>
+                <w:br/>
+                <w:t>[Accessed 22 08 2019].</w:t>
+              </w:r>
+            </w:p>
+            <w:p>
+              <w:pPr>
+                <w:pStyle w:val="Bibliography"/>
+                <w:numPr>
+                  <w:ilvl w:val="0"/>
+                  <w:numId w:val="23"/>
+                </w:numPr>
+              </w:pPr>
+              <w:r>
+                <w:t xml:space="preserve">Karki, S., 2019. Problems faced by International students in UK. [Online] </w:t>
               </w:r>
               <w:r>
-                <w:rPr>
-                  <w:noProof/>
-                </w:rPr>
+                <w:br/>
+                <w:t>Available at: https://oyaschool.com/problems-faced-by-international-students-in-uk/</w:t>
+              </w:r>
+              <w:r>
+                <w:br/>
+                <w:t>[Accessed 22 08 2019].</w:t>
+              </w:r>
+            </w:p>
+            <w:p>
+              <w:pPr>
+                <w:pStyle w:val="Bibliography"/>
+                <w:numPr>
+                  <w:ilvl w:val="0"/>
+                  <w:numId w:val="23"/>
+                </w:numPr>
+              </w:pPr>
+              <w:r>
+                <w:t xml:space="preserve">Kim, L., 2018. The Top 7 Messenger Apps in the World. [Online] </w:t>
+              </w:r>
+              <w:r>
+                <w:br/>
+                <w:t>Available at: https://www.inc.com/larry-kim/the-top-7-messenger-apps-in-world.html</w:t>
+              </w:r>
+              <w:r>
                 <w:br/>
                 <w:t>[Accessed 21 08 2019].</w:t>
               </w:r>
@@ -4135,97 +4616,19 @@
             <w:p>
               <w:pPr>
                 <w:pStyle w:val="Bibliography"/>
-                <w:rPr>
-                  <w:noProof/>
-                </w:rPr>
+                <w:numPr>
+                  <w:ilvl w:val="0"/>
+                  <w:numId w:val="23"/>
+                </w:numPr>
               </w:pPr>
               <w:r>
-                <w:rPr>
-                  <w:noProof/>
-                </w:rPr>
-                <w:t xml:space="preserve">Holst, A., 2019. </w:t>
+                <w:t xml:space="preserve">Klappenbach, A., 2019. Most spoken languages in the world 2019. [Online] </w:t>
               </w:r>
               <w:r>
-                <w:rPr>
-                  <w:i/>
-                  <w:iCs/>
-                  <w:noProof/>
-                </w:rPr>
-                <w:t xml:space="preserve">Number of smartphone users worldwide from 2016 to 2021 (in billions). </w:t>
+                <w:br/>
+                <w:t>Available at: https://blog.busuu.com/most-spoken-languages-in-the-world/</w:t>
               </w:r>
               <w:r>
-                <w:rPr>
-                  <w:noProof/>
-                </w:rPr>
-                <w:t xml:space="preserve">[Online] </w:t>
-              </w:r>
-              <w:r>
-                <w:rPr>
-                  <w:noProof/>
-                </w:rPr>
-                <w:br/>
-                <w:t xml:space="preserve">Available at: </w:t>
-              </w:r>
-              <w:r>
-                <w:rPr>
-                  <w:noProof/>
-                  <w:u w:val="single"/>
-                </w:rPr>
-                <w:t>https://www.statista.com/statistics/330695/number-of-smartphone-users-worldwide/</w:t>
-              </w:r>
-              <w:r>
-                <w:rPr>
-                  <w:noProof/>
-                </w:rPr>
-                <w:br/>
-                <w:t>[Accessed 20 August 2019].</w:t>
-              </w:r>
-            </w:p>
-            <w:p>
-              <w:pPr>
-                <w:pStyle w:val="Bibliography"/>
-                <w:rPr>
-                  <w:noProof/>
-                </w:rPr>
-              </w:pPr>
-              <w:r>
-                <w:rPr>
-                  <w:noProof/>
-                </w:rPr>
-                <w:t xml:space="preserve">Jordan, S.-C., 2015. </w:t>
-              </w:r>
-              <w:r>
-                <w:rPr>
-                  <w:i/>
-                  <w:iCs/>
-                  <w:noProof/>
-                </w:rPr>
-                <w:t xml:space="preserve">What Causes the Death of a Language?. </w:t>
-              </w:r>
-              <w:r>
-                <w:rPr>
-                  <w:noProof/>
-                </w:rPr>
-                <w:t xml:space="preserve">[Online] </w:t>
-              </w:r>
-              <w:r>
-                <w:rPr>
-                  <w:noProof/>
-                </w:rPr>
-                <w:br/>
-                <w:t xml:space="preserve">Available at: </w:t>
-              </w:r>
-              <w:r>
-                <w:rPr>
-                  <w:noProof/>
-                  <w:u w:val="single"/>
-                </w:rPr>
-                <w:t>https://alphaomegatranslations.com/foreign-language/what-causes-the-death-of-a-language/</w:t>
-              </w:r>
-              <w:r>
-                <w:rPr>
-                  <w:noProof/>
-                </w:rPr>
                 <w:br/>
                 <w:t>[Accessed 22 08 2019].</w:t>
               </w:r>
@@ -4233,48 +4636,40 @@
             <w:p>
               <w:pPr>
                 <w:pStyle w:val="Bibliography"/>
-                <w:rPr>
-                  <w:noProof/>
-                </w:rPr>
+                <w:numPr>
+                  <w:ilvl w:val="0"/>
+                  <w:numId w:val="23"/>
+                </w:numPr>
               </w:pPr>
               <w:r>
-                <w:rPr>
-                  <w:noProof/>
-                </w:rPr>
-                <w:t xml:space="preserve">Julian, G., n.d. </w:t>
+                <w:t xml:space="preserve">Kooistra, J., 2018. Newzoo’s 2018 Global Mobile Market Report: Insights into the World’s 3 Billion Smartphone Users. [Online] </w:t>
               </w:r>
               <w:r>
-                <w:rPr>
-                  <w:i/>
-                  <w:iCs/>
-                  <w:noProof/>
-                </w:rPr>
-                <w:t xml:space="preserve">What are the Most Spoken Languages in the World?. </w:t>
+                <w:br/>
+                <w:t>Available at: https://newzoo.com/insights/articles/newzoos-2018-global-mobile-market-report-insights-into-the-worlds-3-billion-smartphone-users/</w:t>
               </w:r>
               <w:r>
-                <w:rPr>
-                  <w:noProof/>
-                </w:rPr>
-                <w:t xml:space="preserve">[Online] </w:t>
+                <w:br/>
+                <w:t>[Accessed 19 August 2019].</w:t>
+              </w:r>
+            </w:p>
+            <w:p>
+              <w:pPr>
+                <w:pStyle w:val="Bibliography"/>
+                <w:numPr>
+                  <w:ilvl w:val="0"/>
+                  <w:numId w:val="23"/>
+                </w:numPr>
+              </w:pPr>
+              <w:r>
+                <w:lastRenderedPageBreak/>
+                <w:t xml:space="preserve">Kroll, J. F., 2008. Juggling Two Languages in One Mind. [Online] </w:t>
               </w:r>
               <w:r>
-                <w:rPr>
-                  <w:noProof/>
-                </w:rPr>
                 <w:br/>
-                <w:t xml:space="preserve">Available at: </w:t>
+                <w:t>Available at: https://www.apa.org/science/about/psa/2008/01/kroll</w:t>
               </w:r>
               <w:r>
-                <w:rPr>
-                  <w:noProof/>
-                  <w:u w:val="single"/>
-                </w:rPr>
-                <w:t>https://www.fluentin3months.com/most-spoken-languages/</w:t>
-              </w:r>
-              <w:r>
-                <w:rPr>
-                  <w:noProof/>
-                </w:rPr>
                 <w:br/>
                 <w:t>[Accessed 22 08 2019].</w:t>
               </w:r>
@@ -4282,97 +4677,19 @@
             <w:p>
               <w:pPr>
                 <w:pStyle w:val="Bibliography"/>
-                <w:rPr>
-                  <w:noProof/>
-                </w:rPr>
+                <w:numPr>
+                  <w:ilvl w:val="0"/>
+                  <w:numId w:val="23"/>
+                </w:numPr>
               </w:pPr>
               <w:r>
-                <w:rPr>
-                  <w:noProof/>
-                </w:rPr>
-                <w:t xml:space="preserve">Karki, S., 2019. </w:t>
+                <w:t xml:space="preserve">Newport, F., 2014. The New Era of Communication Among Americans. [Online] </w:t>
               </w:r>
               <w:r>
-                <w:rPr>
-                  <w:i/>
-                  <w:iCs/>
-                  <w:noProof/>
-                </w:rPr>
-                <w:t xml:space="preserve">Problems faced by International students in UK. </w:t>
+                <w:br/>
+                <w:t>Available at: https://news.gallup.com/poll/179288/new-era-communication-americans.aspx</w:t>
               </w:r>
               <w:r>
-                <w:rPr>
-                  <w:noProof/>
-                </w:rPr>
-                <w:t xml:space="preserve">[Online] </w:t>
-              </w:r>
-              <w:r>
-                <w:rPr>
-                  <w:noProof/>
-                </w:rPr>
-                <w:br/>
-                <w:t xml:space="preserve">Available at: </w:t>
-              </w:r>
-              <w:r>
-                <w:rPr>
-                  <w:noProof/>
-                  <w:u w:val="single"/>
-                </w:rPr>
-                <w:t>https://oyaschool.com/problems-faced-by-international-students-in-uk/</w:t>
-              </w:r>
-              <w:r>
-                <w:rPr>
-                  <w:noProof/>
-                </w:rPr>
-                <w:br/>
-                <w:t>[Accessed 22 08 2019].</w:t>
-              </w:r>
-            </w:p>
-            <w:p>
-              <w:pPr>
-                <w:pStyle w:val="Bibliography"/>
-                <w:rPr>
-                  <w:noProof/>
-                </w:rPr>
-              </w:pPr>
-              <w:r>
-                <w:rPr>
-                  <w:noProof/>
-                </w:rPr>
-                <w:t xml:space="preserve">Kim, L., 2018. </w:t>
-              </w:r>
-              <w:r>
-                <w:rPr>
-                  <w:i/>
-                  <w:iCs/>
-                  <w:noProof/>
-                </w:rPr>
-                <w:t xml:space="preserve">The Top 7 Messenger Apps in the World. </w:t>
-              </w:r>
-              <w:r>
-                <w:rPr>
-                  <w:noProof/>
-                </w:rPr>
-                <w:t xml:space="preserve">[Online] </w:t>
-              </w:r>
-              <w:r>
-                <w:rPr>
-                  <w:noProof/>
-                </w:rPr>
-                <w:br/>
-                <w:t xml:space="preserve">Available at: </w:t>
-              </w:r>
-              <w:r>
-                <w:rPr>
-                  <w:noProof/>
-                  <w:u w:val="single"/>
-                </w:rPr>
-                <w:t>https://www.inc.com/larry-kim/the-top-7-messenger-apps-in-world.html</w:t>
-              </w:r>
-              <w:r>
-                <w:rPr>
-                  <w:noProof/>
-                </w:rPr>
                 <w:br/>
                 <w:t>[Accessed 21 08 2019].</w:t>
               </w:r>
@@ -4380,98 +4697,19 @@
             <w:p>
               <w:pPr>
                 <w:pStyle w:val="Bibliography"/>
-                <w:rPr>
-                  <w:noProof/>
-                </w:rPr>
+                <w:numPr>
+                  <w:ilvl w:val="0"/>
+                  <w:numId w:val="23"/>
+                </w:numPr>
               </w:pPr>
               <w:r>
-                <w:rPr>
-                  <w:noProof/>
-                </w:rPr>
-                <w:t xml:space="preserve">Kooistra, J., 2018. </w:t>
+                <w:t xml:space="preserve">Noah, S., 2012. Texting overtakes talking as most popular form of communication in UK. [Online] </w:t>
               </w:r>
               <w:r>
-                <w:rPr>
-                  <w:i/>
-                  <w:iCs/>
-                  <w:noProof/>
-                </w:rPr>
-                <w:t xml:space="preserve">Newzoo’s 2018 Global Mobile Market Report: Insights into the World’s 3 Billion Smartphone Users. </w:t>
+                <w:br/>
+                <w:t>Available at: https://www.independent.co.uk/news/uk/home-news/texting-overtakes-talking-as-most-popular-form-of-communication-in-uk-7956016.html</w:t>
               </w:r>
               <w:r>
-                <w:rPr>
-                  <w:noProof/>
-                </w:rPr>
-                <w:t xml:space="preserve">[Online] </w:t>
-              </w:r>
-              <w:r>
-                <w:rPr>
-                  <w:noProof/>
-                </w:rPr>
-                <w:br/>
-                <w:t xml:space="preserve">Available at: </w:t>
-              </w:r>
-              <w:r>
-                <w:rPr>
-                  <w:noProof/>
-                  <w:u w:val="single"/>
-                </w:rPr>
-                <w:t>https://newzoo.com/insights/articles/newzoos-2018-global-mobile-market-report-insights-into-the-worlds-3-billion-smartphone-users/</w:t>
-              </w:r>
-              <w:r>
-                <w:rPr>
-                  <w:noProof/>
-                </w:rPr>
-                <w:br/>
-                <w:t>[Accessed 19 August 2019].</w:t>
-              </w:r>
-            </w:p>
-            <w:p>
-              <w:pPr>
-                <w:pStyle w:val="Bibliography"/>
-                <w:rPr>
-                  <w:noProof/>
-                </w:rPr>
-              </w:pPr>
-              <w:r>
-                <w:rPr>
-                  <w:noProof/>
-                </w:rPr>
-                <w:lastRenderedPageBreak/>
-                <w:t xml:space="preserve">Newport, F., 2014. </w:t>
-              </w:r>
-              <w:r>
-                <w:rPr>
-                  <w:i/>
-                  <w:iCs/>
-                  <w:noProof/>
-                </w:rPr>
-                <w:t xml:space="preserve">The New Era of Communication Among Americans. </w:t>
-              </w:r>
-              <w:r>
-                <w:rPr>
-                  <w:noProof/>
-                </w:rPr>
-                <w:t xml:space="preserve">[Online] </w:t>
-              </w:r>
-              <w:r>
-                <w:rPr>
-                  <w:noProof/>
-                </w:rPr>
-                <w:br/>
-                <w:t xml:space="preserve">Available at: </w:t>
-              </w:r>
-              <w:r>
-                <w:rPr>
-                  <w:noProof/>
-                  <w:u w:val="single"/>
-                </w:rPr>
-                <w:t>https://news.gallup.com/poll/179288/new-era-communication-americans.aspx</w:t>
-              </w:r>
-              <w:r>
-                <w:rPr>
-                  <w:noProof/>
-                </w:rPr>
                 <w:br/>
                 <w:t>[Accessed 21 08 2019].</w:t>
               </w:r>
@@ -4479,48 +4717,19 @@
             <w:p>
               <w:pPr>
                 <w:pStyle w:val="Bibliography"/>
-                <w:rPr>
-                  <w:noProof/>
-                </w:rPr>
+                <w:numPr>
+                  <w:ilvl w:val="0"/>
+                  <w:numId w:val="23"/>
+                </w:numPr>
               </w:pPr>
               <w:r>
-                <w:rPr>
-                  <w:noProof/>
-                </w:rPr>
-                <w:t xml:space="preserve">Noah, S., 2012. </w:t>
+                <w:t xml:space="preserve">UKCISA, 2019. International student statistics: UK higher education. [Online] </w:t>
               </w:r>
               <w:r>
-                <w:rPr>
-                  <w:i/>
-                  <w:iCs/>
-                  <w:noProof/>
-                </w:rPr>
-                <w:t xml:space="preserve">Texting overtakes talking as most popular form of communication in UK. </w:t>
+                <w:br/>
+                <w:t>Available at: https://www.ukcisa.org.uk/Research--Policy/Statistics/International-student-statistics-UK-higher-education</w:t>
               </w:r>
               <w:r>
-                <w:rPr>
-                  <w:noProof/>
-                </w:rPr>
-                <w:t xml:space="preserve">[Online] </w:t>
-              </w:r>
-              <w:r>
-                <w:rPr>
-                  <w:noProof/>
-                </w:rPr>
-                <w:br/>
-                <w:t xml:space="preserve">Available at: </w:t>
-              </w:r>
-              <w:r>
-                <w:rPr>
-                  <w:noProof/>
-                  <w:u w:val="single"/>
-                </w:rPr>
-                <w:t>https://www.independent.co.uk/news/uk/home-news/texting-overtakes-talking-as-most-popular-form-of-communication-in-uk-7956016.html</w:t>
-              </w:r>
-              <w:r>
-                <w:rPr>
-                  <w:noProof/>
-                </w:rPr>
                 <w:br/>
                 <w:t>[Accessed 21 08 2019].</w:t>
               </w:r>
@@ -4628,7 +4837,7 @@
         <v:path o:extrusionok="f" gradientshapeok="t" o:connecttype="rect"/>
         <o:lock v:ext="edit" aspectratio="t"/>
       </v:shapetype>
-      <v:shape id="_x0000_i1078" type="#_x0000_t75" style="width:11.4pt;height:11.4pt" o:bullet="t">
+      <v:shape id="_x0000_i1143" type="#_x0000_t75" style="width:11.4pt;height:11.4pt" o:bullet="t">
         <v:imagedata r:id="rId1" o:title="mso57F9"/>
       </v:shape>
     </w:pict>
@@ -5516,6 +5725,119 @@
     </w:lvl>
   </w:abstractNum>
   <w:abstractNum w:abstractNumId="9" w15:restartNumberingAfterBreak="0">
+    <w:nsid w:val="349274B6"/>
+    <w:multiLevelType w:val="hybridMultilevel"/>
+    <w:tmpl w:val="5E5A0E02"/>
+    <w:lvl w:ilvl="0" w:tplc="40090001">
+      <w:start w:val="1"/>
+      <w:numFmt w:val="bullet"/>
+      <w:lvlText w:val=""/>
+      <w:lvlJc w:val="left"/>
+      <w:pPr>
+        <w:ind w:left="720" w:hanging="360"/>
+      </w:pPr>
+      <w:rPr>
+        <w:rFonts w:ascii="Symbol" w:hAnsi="Symbol" w:hint="default"/>
+      </w:rPr>
+    </w:lvl>
+    <w:lvl w:ilvl="1" w:tplc="40090003" w:tentative="1">
+      <w:start w:val="1"/>
+      <w:numFmt w:val="bullet"/>
+      <w:lvlText w:val="o"/>
+      <w:lvlJc w:val="left"/>
+      <w:pPr>
+        <w:ind w:left="1440" w:hanging="360"/>
+      </w:pPr>
+      <w:rPr>
+        <w:rFonts w:ascii="Courier New" w:hAnsi="Courier New" w:cs="Courier New" w:hint="default"/>
+      </w:rPr>
+    </w:lvl>
+    <w:lvl w:ilvl="2" w:tplc="40090005" w:tentative="1">
+      <w:start w:val="1"/>
+      <w:numFmt w:val="bullet"/>
+      <w:lvlText w:val=""/>
+      <w:lvlJc w:val="left"/>
+      <w:pPr>
+        <w:ind w:left="2160" w:hanging="360"/>
+      </w:pPr>
+      <w:rPr>
+        <w:rFonts w:ascii="Wingdings" w:hAnsi="Wingdings" w:hint="default"/>
+      </w:rPr>
+    </w:lvl>
+    <w:lvl w:ilvl="3" w:tplc="40090001" w:tentative="1">
+      <w:start w:val="1"/>
+      <w:numFmt w:val="bullet"/>
+      <w:lvlText w:val=""/>
+      <w:lvlJc w:val="left"/>
+      <w:pPr>
+        <w:ind w:left="2880" w:hanging="360"/>
+      </w:pPr>
+      <w:rPr>
+        <w:rFonts w:ascii="Symbol" w:hAnsi="Symbol" w:hint="default"/>
+      </w:rPr>
+    </w:lvl>
+    <w:lvl w:ilvl="4" w:tplc="40090003" w:tentative="1">
+      <w:start w:val="1"/>
+      <w:numFmt w:val="bullet"/>
+      <w:lvlText w:val="o"/>
+      <w:lvlJc w:val="left"/>
+      <w:pPr>
+        <w:ind w:left="3600" w:hanging="360"/>
+      </w:pPr>
+      <w:rPr>
+        <w:rFonts w:ascii="Courier New" w:hAnsi="Courier New" w:cs="Courier New" w:hint="default"/>
+      </w:rPr>
+    </w:lvl>
+    <w:lvl w:ilvl="5" w:tplc="40090005" w:tentative="1">
+      <w:start w:val="1"/>
+      <w:numFmt w:val="bullet"/>
+      <w:lvlText w:val=""/>
+      <w:lvlJc w:val="left"/>
+      <w:pPr>
+        <w:ind w:left="4320" w:hanging="360"/>
+      </w:pPr>
+      <w:rPr>
+        <w:rFonts w:ascii="Wingdings" w:hAnsi="Wingdings" w:hint="default"/>
+      </w:rPr>
+    </w:lvl>
+    <w:lvl w:ilvl="6" w:tplc="40090001" w:tentative="1">
+      <w:start w:val="1"/>
+      <w:numFmt w:val="bullet"/>
+      <w:lvlText w:val=""/>
+      <w:lvlJc w:val="left"/>
+      <w:pPr>
+        <w:ind w:left="5040" w:hanging="360"/>
+      </w:pPr>
+      <w:rPr>
+        <w:rFonts w:ascii="Symbol" w:hAnsi="Symbol" w:hint="default"/>
+      </w:rPr>
+    </w:lvl>
+    <w:lvl w:ilvl="7" w:tplc="40090003" w:tentative="1">
+      <w:start w:val="1"/>
+      <w:numFmt w:val="bullet"/>
+      <w:lvlText w:val="o"/>
+      <w:lvlJc w:val="left"/>
+      <w:pPr>
+        <w:ind w:left="5760" w:hanging="360"/>
+      </w:pPr>
+      <w:rPr>
+        <w:rFonts w:ascii="Courier New" w:hAnsi="Courier New" w:cs="Courier New" w:hint="default"/>
+      </w:rPr>
+    </w:lvl>
+    <w:lvl w:ilvl="8" w:tplc="40090005" w:tentative="1">
+      <w:start w:val="1"/>
+      <w:numFmt w:val="bullet"/>
+      <w:lvlText w:val=""/>
+      <w:lvlJc w:val="left"/>
+      <w:pPr>
+        <w:ind w:left="6480" w:hanging="360"/>
+      </w:pPr>
+      <w:rPr>
+        <w:rFonts w:ascii="Wingdings" w:hAnsi="Wingdings" w:hint="default"/>
+      </w:rPr>
+    </w:lvl>
+  </w:abstractNum>
+  <w:abstractNum w:abstractNumId="10" w15:restartNumberingAfterBreak="0">
     <w:nsid w:val="448F6D2B"/>
     <w:multiLevelType w:val="hybridMultilevel"/>
     <w:tmpl w:val="B052BA26"/>
@@ -5601,7 +5923,7 @@
       </w:pPr>
     </w:lvl>
   </w:abstractNum>
-  <w:abstractNum w:abstractNumId="10" w15:restartNumberingAfterBreak="0">
+  <w:abstractNum w:abstractNumId="11" w15:restartNumberingAfterBreak="0">
     <w:nsid w:val="47AD74CF"/>
     <w:multiLevelType w:val="hybridMultilevel"/>
     <w:tmpl w:val="95DCC430"/>
@@ -5714,7 +6036,7 @@
       </w:rPr>
     </w:lvl>
   </w:abstractNum>
-  <w:abstractNum w:abstractNumId="11" w15:restartNumberingAfterBreak="0">
+  <w:abstractNum w:abstractNumId="12" w15:restartNumberingAfterBreak="0">
     <w:nsid w:val="47C50FEC"/>
     <w:multiLevelType w:val="hybridMultilevel"/>
     <w:tmpl w:val="164498BC"/>
@@ -5800,7 +6122,120 @@
       </w:pPr>
     </w:lvl>
   </w:abstractNum>
-  <w:abstractNum w:abstractNumId="12" w15:restartNumberingAfterBreak="0">
+  <w:abstractNum w:abstractNumId="13" w15:restartNumberingAfterBreak="0">
+    <w:nsid w:val="4A1412F3"/>
+    <w:multiLevelType w:val="hybridMultilevel"/>
+    <w:tmpl w:val="52E46612"/>
+    <w:lvl w:ilvl="0" w:tplc="40090001">
+      <w:start w:val="1"/>
+      <w:numFmt w:val="bullet"/>
+      <w:lvlText w:val=""/>
+      <w:lvlJc w:val="left"/>
+      <w:pPr>
+        <w:ind w:left="720" w:hanging="360"/>
+      </w:pPr>
+      <w:rPr>
+        <w:rFonts w:ascii="Symbol" w:hAnsi="Symbol" w:hint="default"/>
+      </w:rPr>
+    </w:lvl>
+    <w:lvl w:ilvl="1" w:tplc="40090003" w:tentative="1">
+      <w:start w:val="1"/>
+      <w:numFmt w:val="bullet"/>
+      <w:lvlText w:val="o"/>
+      <w:lvlJc w:val="left"/>
+      <w:pPr>
+        <w:ind w:left="1440" w:hanging="360"/>
+      </w:pPr>
+      <w:rPr>
+        <w:rFonts w:ascii="Courier New" w:hAnsi="Courier New" w:cs="Courier New" w:hint="default"/>
+      </w:rPr>
+    </w:lvl>
+    <w:lvl w:ilvl="2" w:tplc="40090005" w:tentative="1">
+      <w:start w:val="1"/>
+      <w:numFmt w:val="bullet"/>
+      <w:lvlText w:val=""/>
+      <w:lvlJc w:val="left"/>
+      <w:pPr>
+        <w:ind w:left="2160" w:hanging="360"/>
+      </w:pPr>
+      <w:rPr>
+        <w:rFonts w:ascii="Wingdings" w:hAnsi="Wingdings" w:hint="default"/>
+      </w:rPr>
+    </w:lvl>
+    <w:lvl w:ilvl="3" w:tplc="40090001" w:tentative="1">
+      <w:start w:val="1"/>
+      <w:numFmt w:val="bullet"/>
+      <w:lvlText w:val=""/>
+      <w:lvlJc w:val="left"/>
+      <w:pPr>
+        <w:ind w:left="2880" w:hanging="360"/>
+      </w:pPr>
+      <w:rPr>
+        <w:rFonts w:ascii="Symbol" w:hAnsi="Symbol" w:hint="default"/>
+      </w:rPr>
+    </w:lvl>
+    <w:lvl w:ilvl="4" w:tplc="40090003" w:tentative="1">
+      <w:start w:val="1"/>
+      <w:numFmt w:val="bullet"/>
+      <w:lvlText w:val="o"/>
+      <w:lvlJc w:val="left"/>
+      <w:pPr>
+        <w:ind w:left="3600" w:hanging="360"/>
+      </w:pPr>
+      <w:rPr>
+        <w:rFonts w:ascii="Courier New" w:hAnsi="Courier New" w:cs="Courier New" w:hint="default"/>
+      </w:rPr>
+    </w:lvl>
+    <w:lvl w:ilvl="5" w:tplc="40090005" w:tentative="1">
+      <w:start w:val="1"/>
+      <w:numFmt w:val="bullet"/>
+      <w:lvlText w:val=""/>
+      <w:lvlJc w:val="left"/>
+      <w:pPr>
+        <w:ind w:left="4320" w:hanging="360"/>
+      </w:pPr>
+      <w:rPr>
+        <w:rFonts w:ascii="Wingdings" w:hAnsi="Wingdings" w:hint="default"/>
+      </w:rPr>
+    </w:lvl>
+    <w:lvl w:ilvl="6" w:tplc="40090001" w:tentative="1">
+      <w:start w:val="1"/>
+      <w:numFmt w:val="bullet"/>
+      <w:lvlText w:val=""/>
+      <w:lvlJc w:val="left"/>
+      <w:pPr>
+        <w:ind w:left="5040" w:hanging="360"/>
+      </w:pPr>
+      <w:rPr>
+        <w:rFonts w:ascii="Symbol" w:hAnsi="Symbol" w:hint="default"/>
+      </w:rPr>
+    </w:lvl>
+    <w:lvl w:ilvl="7" w:tplc="40090003" w:tentative="1">
+      <w:start w:val="1"/>
+      <w:numFmt w:val="bullet"/>
+      <w:lvlText w:val="o"/>
+      <w:lvlJc w:val="left"/>
+      <w:pPr>
+        <w:ind w:left="5760" w:hanging="360"/>
+      </w:pPr>
+      <w:rPr>
+        <w:rFonts w:ascii="Courier New" w:hAnsi="Courier New" w:cs="Courier New" w:hint="default"/>
+      </w:rPr>
+    </w:lvl>
+    <w:lvl w:ilvl="8" w:tplc="40090005" w:tentative="1">
+      <w:start w:val="1"/>
+      <w:numFmt w:val="bullet"/>
+      <w:lvlText w:val=""/>
+      <w:lvlJc w:val="left"/>
+      <w:pPr>
+        <w:ind w:left="6480" w:hanging="360"/>
+      </w:pPr>
+      <w:rPr>
+        <w:rFonts w:ascii="Wingdings" w:hAnsi="Wingdings" w:hint="default"/>
+      </w:rPr>
+    </w:lvl>
+  </w:abstractNum>
+  <w:abstractNum w:abstractNumId="14" w15:restartNumberingAfterBreak="0">
     <w:nsid w:val="5A6C36B8"/>
     <w:multiLevelType w:val="hybridMultilevel"/>
     <w:tmpl w:val="F6361AF0"/>
@@ -5886,7 +6321,96 @@
       </w:pPr>
     </w:lvl>
   </w:abstractNum>
-  <w:abstractNum w:abstractNumId="13" w15:restartNumberingAfterBreak="0">
+  <w:abstractNum w:abstractNumId="15" w15:restartNumberingAfterBreak="0">
+    <w:nsid w:val="62AC39F1"/>
+    <w:multiLevelType w:val="hybridMultilevel"/>
+    <w:tmpl w:val="438CA5D4"/>
+    <w:lvl w:ilvl="0" w:tplc="4009000F">
+      <w:start w:val="1"/>
+      <w:numFmt w:val="decimal"/>
+      <w:lvlText w:val="%1."/>
+      <w:lvlJc w:val="left"/>
+      <w:pPr>
+        <w:ind w:left="720" w:hanging="360"/>
+      </w:pPr>
+      <w:rPr>
+        <w:rFonts w:hint="default"/>
+      </w:rPr>
+    </w:lvl>
+    <w:lvl w:ilvl="1" w:tplc="40090019" w:tentative="1">
+      <w:start w:val="1"/>
+      <w:numFmt w:val="lowerLetter"/>
+      <w:lvlText w:val="%2."/>
+      <w:lvlJc w:val="left"/>
+      <w:pPr>
+        <w:ind w:left="1440" w:hanging="360"/>
+      </w:pPr>
+    </w:lvl>
+    <w:lvl w:ilvl="2" w:tplc="4009001B" w:tentative="1">
+      <w:start w:val="1"/>
+      <w:numFmt w:val="lowerRoman"/>
+      <w:lvlText w:val="%3."/>
+      <w:lvlJc w:val="right"/>
+      <w:pPr>
+        <w:ind w:left="2160" w:hanging="180"/>
+      </w:pPr>
+    </w:lvl>
+    <w:lvl w:ilvl="3" w:tplc="4009000F" w:tentative="1">
+      <w:start w:val="1"/>
+      <w:numFmt w:val="decimal"/>
+      <w:lvlText w:val="%4."/>
+      <w:lvlJc w:val="left"/>
+      <w:pPr>
+        <w:ind w:left="2880" w:hanging="360"/>
+      </w:pPr>
+    </w:lvl>
+    <w:lvl w:ilvl="4" w:tplc="40090019" w:tentative="1">
+      <w:start w:val="1"/>
+      <w:numFmt w:val="lowerLetter"/>
+      <w:lvlText w:val="%5."/>
+      <w:lvlJc w:val="left"/>
+      <w:pPr>
+        <w:ind w:left="3600" w:hanging="360"/>
+      </w:pPr>
+    </w:lvl>
+    <w:lvl w:ilvl="5" w:tplc="4009001B" w:tentative="1">
+      <w:start w:val="1"/>
+      <w:numFmt w:val="lowerRoman"/>
+      <w:lvlText w:val="%6."/>
+      <w:lvlJc w:val="right"/>
+      <w:pPr>
+        <w:ind w:left="4320" w:hanging="180"/>
+      </w:pPr>
+    </w:lvl>
+    <w:lvl w:ilvl="6" w:tplc="4009000F" w:tentative="1">
+      <w:start w:val="1"/>
+      <w:numFmt w:val="decimal"/>
+      <w:lvlText w:val="%7."/>
+      <w:lvlJc w:val="left"/>
+      <w:pPr>
+        <w:ind w:left="5040" w:hanging="360"/>
+      </w:pPr>
+    </w:lvl>
+    <w:lvl w:ilvl="7" w:tplc="40090019" w:tentative="1">
+      <w:start w:val="1"/>
+      <w:numFmt w:val="lowerLetter"/>
+      <w:lvlText w:val="%8."/>
+      <w:lvlJc w:val="left"/>
+      <w:pPr>
+        <w:ind w:left="5760" w:hanging="360"/>
+      </w:pPr>
+    </w:lvl>
+    <w:lvl w:ilvl="8" w:tplc="4009001B" w:tentative="1">
+      <w:start w:val="1"/>
+      <w:numFmt w:val="lowerRoman"/>
+      <w:lvlText w:val="%9."/>
+      <w:lvlJc w:val="right"/>
+      <w:pPr>
+        <w:ind w:left="6480" w:hanging="180"/>
+      </w:pPr>
+    </w:lvl>
+  </w:abstractNum>
+  <w:abstractNum w:abstractNumId="16" w15:restartNumberingAfterBreak="0">
     <w:nsid w:val="65912C88"/>
     <w:multiLevelType w:val="hybridMultilevel"/>
     <w:tmpl w:val="1A8E28B8"/>
@@ -5972,7 +6496,7 @@
       </w:pPr>
     </w:lvl>
   </w:abstractNum>
-  <w:abstractNum w:abstractNumId="14" w15:restartNumberingAfterBreak="0">
+  <w:abstractNum w:abstractNumId="17" w15:restartNumberingAfterBreak="0">
     <w:nsid w:val="6D0A788B"/>
     <w:multiLevelType w:val="hybridMultilevel"/>
     <w:tmpl w:val="81529C0E"/>
@@ -6058,7 +6582,7 @@
       </w:pPr>
     </w:lvl>
   </w:abstractNum>
-  <w:abstractNum w:abstractNumId="15" w15:restartNumberingAfterBreak="0">
+  <w:abstractNum w:abstractNumId="18" w15:restartNumberingAfterBreak="0">
     <w:nsid w:val="729D37E2"/>
     <w:multiLevelType w:val="hybridMultilevel"/>
     <w:tmpl w:val="54C2F7D6"/>
@@ -6144,7 +6668,7 @@
       </w:pPr>
     </w:lvl>
   </w:abstractNum>
-  <w:abstractNum w:abstractNumId="16" w15:restartNumberingAfterBreak="0">
+  <w:abstractNum w:abstractNumId="19" w15:restartNumberingAfterBreak="0">
     <w:nsid w:val="78592E62"/>
     <w:multiLevelType w:val="hybridMultilevel"/>
     <w:tmpl w:val="369EAAA2"/>
@@ -6230,7 +6754,209 @@
       </w:pPr>
     </w:lvl>
   </w:abstractNum>
-  <w:abstractNum w:abstractNumId="17" w15:restartNumberingAfterBreak="0">
+  <w:abstractNum w:abstractNumId="20" w15:restartNumberingAfterBreak="0">
+    <w:nsid w:val="7C2C7CB7"/>
+    <w:multiLevelType w:val="hybridMultilevel"/>
+    <w:tmpl w:val="3AE2658C"/>
+    <w:lvl w:ilvl="0" w:tplc="4009000F">
+      <w:start w:val="1"/>
+      <w:numFmt w:val="decimal"/>
+      <w:lvlText w:val="%1."/>
+      <w:lvlJc w:val="left"/>
+      <w:pPr>
+        <w:ind w:left="1080" w:hanging="360"/>
+      </w:pPr>
+      <w:rPr>
+        <w:rFonts w:hint="default"/>
+      </w:rPr>
+    </w:lvl>
+    <w:lvl w:ilvl="1" w:tplc="40090019" w:tentative="1">
+      <w:start w:val="1"/>
+      <w:numFmt w:val="lowerLetter"/>
+      <w:lvlText w:val="%2."/>
+      <w:lvlJc w:val="left"/>
+      <w:pPr>
+        <w:ind w:left="1800" w:hanging="360"/>
+      </w:pPr>
+    </w:lvl>
+    <w:lvl w:ilvl="2" w:tplc="4009001B" w:tentative="1">
+      <w:start w:val="1"/>
+      <w:numFmt w:val="lowerRoman"/>
+      <w:lvlText w:val="%3."/>
+      <w:lvlJc w:val="right"/>
+      <w:pPr>
+        <w:ind w:left="2520" w:hanging="180"/>
+      </w:pPr>
+    </w:lvl>
+    <w:lvl w:ilvl="3" w:tplc="4009000F" w:tentative="1">
+      <w:start w:val="1"/>
+      <w:numFmt w:val="decimal"/>
+      <w:lvlText w:val="%4."/>
+      <w:lvlJc w:val="left"/>
+      <w:pPr>
+        <w:ind w:left="3240" w:hanging="360"/>
+      </w:pPr>
+    </w:lvl>
+    <w:lvl w:ilvl="4" w:tplc="40090019" w:tentative="1">
+      <w:start w:val="1"/>
+      <w:numFmt w:val="lowerLetter"/>
+      <w:lvlText w:val="%5."/>
+      <w:lvlJc w:val="left"/>
+      <w:pPr>
+        <w:ind w:left="3960" w:hanging="360"/>
+      </w:pPr>
+    </w:lvl>
+    <w:lvl w:ilvl="5" w:tplc="4009001B" w:tentative="1">
+      <w:start w:val="1"/>
+      <w:numFmt w:val="lowerRoman"/>
+      <w:lvlText w:val="%6."/>
+      <w:lvlJc w:val="right"/>
+      <w:pPr>
+        <w:ind w:left="4680" w:hanging="180"/>
+      </w:pPr>
+    </w:lvl>
+    <w:lvl w:ilvl="6" w:tplc="4009000F" w:tentative="1">
+      <w:start w:val="1"/>
+      <w:numFmt w:val="decimal"/>
+      <w:lvlText w:val="%7."/>
+      <w:lvlJc w:val="left"/>
+      <w:pPr>
+        <w:ind w:left="5400" w:hanging="360"/>
+      </w:pPr>
+    </w:lvl>
+    <w:lvl w:ilvl="7" w:tplc="40090019" w:tentative="1">
+      <w:start w:val="1"/>
+      <w:numFmt w:val="lowerLetter"/>
+      <w:lvlText w:val="%8."/>
+      <w:lvlJc w:val="left"/>
+      <w:pPr>
+        <w:ind w:left="6120" w:hanging="360"/>
+      </w:pPr>
+    </w:lvl>
+    <w:lvl w:ilvl="8" w:tplc="4009001B" w:tentative="1">
+      <w:start w:val="1"/>
+      <w:numFmt w:val="lowerRoman"/>
+      <w:lvlText w:val="%9."/>
+      <w:lvlJc w:val="right"/>
+      <w:pPr>
+        <w:ind w:left="6840" w:hanging="180"/>
+      </w:pPr>
+    </w:lvl>
+  </w:abstractNum>
+  <w:abstractNum w:abstractNumId="21" w15:restartNumberingAfterBreak="0">
+    <w:nsid w:val="7C866496"/>
+    <w:multiLevelType w:val="hybridMultilevel"/>
+    <w:tmpl w:val="4EACAAA6"/>
+    <w:lvl w:ilvl="0" w:tplc="40090001">
+      <w:start w:val="1"/>
+      <w:numFmt w:val="bullet"/>
+      <w:lvlText w:val=""/>
+      <w:lvlJc w:val="left"/>
+      <w:pPr>
+        <w:ind w:left="720" w:hanging="360"/>
+      </w:pPr>
+      <w:rPr>
+        <w:rFonts w:ascii="Symbol" w:hAnsi="Symbol" w:hint="default"/>
+      </w:rPr>
+    </w:lvl>
+    <w:lvl w:ilvl="1" w:tplc="40090003" w:tentative="1">
+      <w:start w:val="1"/>
+      <w:numFmt w:val="bullet"/>
+      <w:lvlText w:val="o"/>
+      <w:lvlJc w:val="left"/>
+      <w:pPr>
+        <w:ind w:left="1440" w:hanging="360"/>
+      </w:pPr>
+      <w:rPr>
+        <w:rFonts w:ascii="Courier New" w:hAnsi="Courier New" w:cs="Courier New" w:hint="default"/>
+      </w:rPr>
+    </w:lvl>
+    <w:lvl w:ilvl="2" w:tplc="40090005" w:tentative="1">
+      <w:start w:val="1"/>
+      <w:numFmt w:val="bullet"/>
+      <w:lvlText w:val=""/>
+      <w:lvlJc w:val="left"/>
+      <w:pPr>
+        <w:ind w:left="2160" w:hanging="360"/>
+      </w:pPr>
+      <w:rPr>
+        <w:rFonts w:ascii="Wingdings" w:hAnsi="Wingdings" w:hint="default"/>
+      </w:rPr>
+    </w:lvl>
+    <w:lvl w:ilvl="3" w:tplc="40090001" w:tentative="1">
+      <w:start w:val="1"/>
+      <w:numFmt w:val="bullet"/>
+      <w:lvlText w:val=""/>
+      <w:lvlJc w:val="left"/>
+      <w:pPr>
+        <w:ind w:left="2880" w:hanging="360"/>
+      </w:pPr>
+      <w:rPr>
+        <w:rFonts w:ascii="Symbol" w:hAnsi="Symbol" w:hint="default"/>
+      </w:rPr>
+    </w:lvl>
+    <w:lvl w:ilvl="4" w:tplc="40090003" w:tentative="1">
+      <w:start w:val="1"/>
+      <w:numFmt w:val="bullet"/>
+      <w:lvlText w:val="o"/>
+      <w:lvlJc w:val="left"/>
+      <w:pPr>
+        <w:ind w:left="3600" w:hanging="360"/>
+      </w:pPr>
+      <w:rPr>
+        <w:rFonts w:ascii="Courier New" w:hAnsi="Courier New" w:cs="Courier New" w:hint="default"/>
+      </w:rPr>
+    </w:lvl>
+    <w:lvl w:ilvl="5" w:tplc="40090005" w:tentative="1">
+      <w:start w:val="1"/>
+      <w:numFmt w:val="bullet"/>
+      <w:lvlText w:val=""/>
+      <w:lvlJc w:val="left"/>
+      <w:pPr>
+        <w:ind w:left="4320" w:hanging="360"/>
+      </w:pPr>
+      <w:rPr>
+        <w:rFonts w:ascii="Wingdings" w:hAnsi="Wingdings" w:hint="default"/>
+      </w:rPr>
+    </w:lvl>
+    <w:lvl w:ilvl="6" w:tplc="40090001" w:tentative="1">
+      <w:start w:val="1"/>
+      <w:numFmt w:val="bullet"/>
+      <w:lvlText w:val=""/>
+      <w:lvlJc w:val="left"/>
+      <w:pPr>
+        <w:ind w:left="5040" w:hanging="360"/>
+      </w:pPr>
+      <w:rPr>
+        <w:rFonts w:ascii="Symbol" w:hAnsi="Symbol" w:hint="default"/>
+      </w:rPr>
+    </w:lvl>
+    <w:lvl w:ilvl="7" w:tplc="40090003" w:tentative="1">
+      <w:start w:val="1"/>
+      <w:numFmt w:val="bullet"/>
+      <w:lvlText w:val="o"/>
+      <w:lvlJc w:val="left"/>
+      <w:pPr>
+        <w:ind w:left="5760" w:hanging="360"/>
+      </w:pPr>
+      <w:rPr>
+        <w:rFonts w:ascii="Courier New" w:hAnsi="Courier New" w:cs="Courier New" w:hint="default"/>
+      </w:rPr>
+    </w:lvl>
+    <w:lvl w:ilvl="8" w:tplc="40090005" w:tentative="1">
+      <w:start w:val="1"/>
+      <w:numFmt w:val="bullet"/>
+      <w:lvlText w:val=""/>
+      <w:lvlJc w:val="left"/>
+      <w:pPr>
+        <w:ind w:left="6480" w:hanging="360"/>
+      </w:pPr>
+      <w:rPr>
+        <w:rFonts w:ascii="Wingdings" w:hAnsi="Wingdings" w:hint="default"/>
+      </w:rPr>
+    </w:lvl>
+  </w:abstractNum>
+  <w:abstractNum w:abstractNumId="22" w15:restartNumberingAfterBreak="0">
     <w:nsid w:val="7CA92B08"/>
     <w:multiLevelType w:val="hybridMultilevel"/>
     <w:tmpl w:val="032855A2"/>
@@ -6317,13 +7043,13 @@
     </w:lvl>
   </w:abstractNum>
   <w:num w:numId="1">
-    <w:abstractNumId w:val="17"/>
+    <w:abstractNumId w:val="22"/>
   </w:num>
   <w:num w:numId="2">
     <w:abstractNumId w:val="0"/>
   </w:num>
   <w:num w:numId="3">
-    <w:abstractNumId w:val="10"/>
+    <w:abstractNumId w:val="11"/>
   </w:num>
   <w:num w:numId="4">
     <w:abstractNumId w:val="3"/>
@@ -6332,10 +7058,10 @@
     <w:abstractNumId w:val="5"/>
   </w:num>
   <w:num w:numId="6">
-    <w:abstractNumId w:val="13"/>
+    <w:abstractNumId w:val="16"/>
   </w:num>
   <w:num w:numId="7">
-    <w:abstractNumId w:val="9"/>
+    <w:abstractNumId w:val="10"/>
   </w:num>
   <w:num w:numId="8">
     <w:abstractNumId w:val="6"/>
@@ -6344,19 +7070,19 @@
     <w:abstractNumId w:val="4"/>
   </w:num>
   <w:num w:numId="10">
+    <w:abstractNumId w:val="14"/>
+  </w:num>
+  <w:num w:numId="11">
+    <w:abstractNumId w:val="17"/>
+  </w:num>
+  <w:num w:numId="12">
     <w:abstractNumId w:val="12"/>
   </w:num>
-  <w:num w:numId="11">
-    <w:abstractNumId w:val="14"/>
-  </w:num>
-  <w:num w:numId="12">
-    <w:abstractNumId w:val="11"/>
-  </w:num>
   <w:num w:numId="13">
-    <w:abstractNumId w:val="16"/>
+    <w:abstractNumId w:val="19"/>
   </w:num>
   <w:num w:numId="14">
-    <w:abstractNumId w:val="15"/>
+    <w:abstractNumId w:val="18"/>
   </w:num>
   <w:num w:numId="15">
     <w:abstractNumId w:val="2"/>
@@ -6369,6 +7095,21 @@
   </w:num>
   <w:num w:numId="18">
     <w:abstractNumId w:val="7"/>
+  </w:num>
+  <w:num w:numId="19">
+    <w:abstractNumId w:val="9"/>
+  </w:num>
+  <w:num w:numId="20">
+    <w:abstractNumId w:val="20"/>
+  </w:num>
+  <w:num w:numId="21">
+    <w:abstractNumId w:val="13"/>
+  </w:num>
+  <w:num w:numId="22">
+    <w:abstractNumId w:val="21"/>
+  </w:num>
+  <w:num w:numId="23">
+    <w:abstractNumId w:val="15"/>
   </w:num>
 </w:numbering>
 </file>
@@ -6980,7 +7721,6 @@
   <w:style w:type="character" w:default="1" w:styleId="DefaultParagraphFont">
     <w:name w:val="Default Paragraph Font"/>
     <w:uiPriority w:val="1"/>
-    <w:semiHidden/>
     <w:unhideWhenUsed/>
   </w:style>
   <w:style w:type="table" w:default="1" w:styleId="TableNormal">
@@ -7970,30 +8710,6 @@
     <b:RefOrder>7</b:RefOrder>
   </b:Source>
   <b:Source>
-    <b:Tag>Cen18</b:Tag>
-    <b:SourceType>InternetSite</b:SourceType>
-    <b:Guid>{332E3E30-9A52-48CF-B9F2-6B096BADEA3E}</b:Guid>
-    <b:Title>Census: More than 19,500 languages spoken in India as mother tongues</b:Title>
-    <b:Year>2018</b:Year>
-    <b:YearAccessed>2019</b:YearAccessed>
-    <b:MonthAccessed>08</b:MonthAccessed>
-    <b:DayAccessed>21</b:DayAccessed>
-    <b:URL>https://gulfnews.com/world/asia/india/census-more-than-19500-languages-spoken-in-india-as-mother-tongues-1.2244791#</b:URL>
-    <b:RefOrder>8</b:RefOrder>
-  </b:Source>
-  <b:Source>
-    <b:Tag>Int19</b:Tag>
-    <b:SourceType>InternetSite</b:SourceType>
-    <b:Guid>{E4EA157B-0B6B-4947-B8E1-57A509E8F2A9}</b:Guid>
-    <b:Title>International student statistics: UK higher education</b:Title>
-    <b:Year>2019</b:Year>
-    <b:YearAccessed>2019</b:YearAccessed>
-    <b:MonthAccessed>08</b:MonthAccessed>
-    <b:DayAccessed>21</b:DayAccessed>
-    <b:URL>https://www.ukcisa.org.uk/Research--Policy/Statistics/International-student-statistics-UK-higher-education</b:URL>
-    <b:RefOrder>9</b:RefOrder>
-  </b:Source>
-  <b:Source>
     <b:Tag>New14</b:Tag>
     <b:SourceType>InternetSite</b:SourceType>
     <b:Guid>{CC921CE4-F3CB-446C-A303-4950865B6B96}</b:Guid>
@@ -8148,11 +8864,62 @@
     <b:URL>https://www.apa.org/science/about/psa/2008/01/kroll</b:URL>
     <b:RefOrder>10</b:RefOrder>
   </b:Source>
+  <b:Source>
+    <b:Tag>Mac18</b:Tag>
+    <b:SourceType>InternetSite</b:SourceType>
+    <b:Guid>{37418861-4079-4E1E-9DFB-6DECFD9FC4F4}</b:Guid>
+    <b:Title>Machine Translation</b:Title>
+    <b:Year>2018</b:Year>
+    <b:YearAccessed>2019</b:YearAccessed>
+    <b:MonthAccessed>08</b:MonthAccessed>
+    <b:DayAccessed>22</b:DayAccessed>
+    <b:URL>https://www.andovar.com/machine-translation/</b:URL>
+    <b:Author>
+      <b:Author>
+        <b:Corporate>Andover</b:Corporate>
+      </b:Author>
+    </b:Author>
+    <b:RefOrder>14</b:RefOrder>
+  </b:Source>
+  <b:Source>
+    <b:Tag>Cen18</b:Tag>
+    <b:SourceType>InternetSite</b:SourceType>
+    <b:Guid>{F8C7BF76-EC7B-4C39-AD29-B8F7C0D91DBA}</b:Guid>
+    <b:Title>Census: More than 19,500 languages spoken in India as mother tongues</b:Title>
+    <b:Year>2018</b:Year>
+    <b:YearAccessed>2019</b:YearAccessed>
+    <b:MonthAccessed>08</b:MonthAccessed>
+    <b:DayAccessed>21</b:DayAccessed>
+    <b:URL>https://gulfnews.com/world/asia/india/census-more-than-19500-languages-spoken-in-india-as-mother-tongues-1.2244791#</b:URL>
+    <b:Author>
+      <b:Author>
+        <b:Corporate>Gulf News Asia</b:Corporate>
+      </b:Author>
+    </b:Author>
+    <b:RefOrder>8</b:RefOrder>
+  </b:Source>
+  <b:Source>
+    <b:Tag>Int19</b:Tag>
+    <b:SourceType>InternetSite</b:SourceType>
+    <b:Guid>{EFD7F380-A9A0-42A2-BDBA-15F15E0FC35B}</b:Guid>
+    <b:Title>International student statistics: UK higher education</b:Title>
+    <b:Year>2019</b:Year>
+    <b:YearAccessed>2019</b:YearAccessed>
+    <b:MonthAccessed>08</b:MonthAccessed>
+    <b:DayAccessed>21</b:DayAccessed>
+    <b:URL>https://www.ukcisa.org.uk/Research--Policy/Statistics/International-student-statistics-UK-higher-education</b:URL>
+    <b:Author>
+      <b:Author>
+        <b:Corporate>UKCISA</b:Corporate>
+      </b:Author>
+    </b:Author>
+    <b:RefOrder>9</b:RefOrder>
+  </b:Source>
 </b:Sources>
 </file>
 
 <file path=customXml/itemProps1.xml><?xml version="1.0" encoding="utf-8"?>
-<ds:datastoreItem xmlns:ds="http://schemas.openxmlformats.org/officeDocument/2006/customXml" ds:itemID="{4A3F4BE5-31D1-402B-851F-C62C0BE46D75}">
+<ds:datastoreItem xmlns:ds="http://schemas.openxmlformats.org/officeDocument/2006/customXml" ds:itemID="{93FF04BA-DE39-481E-AA3E-8EE77DF54273}">
   <ds:schemaRefs>
     <ds:schemaRef ds:uri="http://schemas.openxmlformats.org/officeDocument/2006/bibliography"/>
   </ds:schemaRefs>

</xml_diff>

<commit_message>
added few notes in report
</commit_message>
<xml_diff>
--- a/MessageApp.docx
+++ b/MessageApp.docx
@@ -97,8 +97,6 @@
         </w:rPr>
         <w:t>(NOT READY YET)</w:t>
       </w:r>
-      <w:bookmarkStart w:id="1" w:name="_GoBack"/>
-      <w:bookmarkEnd w:id="1"/>
     </w:p>
     <w:p>
       <w:pPr>
@@ -164,12 +162,12 @@
       <w:pPr>
         <w:pStyle w:val="Heading1"/>
       </w:pPr>
-      <w:bookmarkStart w:id="2" w:name="_Toc17423428"/>
+      <w:bookmarkStart w:id="1" w:name="_Toc17423428"/>
       <w:r>
         <w:lastRenderedPageBreak/>
         <w:t>Acknowledgement</w:t>
       </w:r>
-      <w:bookmarkEnd w:id="2"/>
+      <w:bookmarkEnd w:id="1"/>
     </w:p>
     <w:p>
       <w:pPr>
@@ -1326,12 +1324,12 @@
       <w:pPr>
         <w:pStyle w:val="Heading1"/>
       </w:pPr>
-      <w:bookmarkStart w:id="3" w:name="_Toc17423429"/>
+      <w:bookmarkStart w:id="2" w:name="_Toc17423429"/>
       <w:r>
         <w:lastRenderedPageBreak/>
         <w:t>Chapter 1: Introduction</w:t>
       </w:r>
-      <w:bookmarkEnd w:id="3"/>
+      <w:bookmarkEnd w:id="2"/>
     </w:p>
     <w:p>
       <w:pPr>
@@ -1382,11 +1380,11 @@
       <w:pPr>
         <w:pStyle w:val="Heading2"/>
       </w:pPr>
-      <w:bookmarkStart w:id="4" w:name="_Toc17423430"/>
+      <w:bookmarkStart w:id="3" w:name="_Toc17423430"/>
       <w:r>
         <w:t>Background Research</w:t>
       </w:r>
-      <w:bookmarkEnd w:id="4"/>
+      <w:bookmarkEnd w:id="3"/>
     </w:p>
     <w:p>
       <w:pPr>
@@ -1396,11 +1394,11 @@
           <w:numId w:val="8"/>
         </w:numPr>
       </w:pPr>
-      <w:bookmarkStart w:id="5" w:name="_Toc17423431"/>
+      <w:bookmarkStart w:id="4" w:name="_Toc17423431"/>
       <w:r>
         <w:t>Smartphone users:</w:t>
       </w:r>
-      <w:bookmarkEnd w:id="5"/>
+      <w:bookmarkEnd w:id="4"/>
     </w:p>
     <w:p>
       <w:pPr>
@@ -1449,6 +1447,7 @@
           <w:id w:val="-1102248922"/>
           <w:citation/>
         </w:sdtPr>
+        <w:sdtEndPr/>
         <w:sdtContent>
           <w:r>
             <w:rPr>
@@ -1530,6 +1529,7 @@
           <w:id w:val="-147901136"/>
           <w:citation/>
         </w:sdtPr>
+        <w:sdtEndPr/>
         <w:sdtContent>
           <w:r>
             <w:rPr>
@@ -1611,6 +1611,7 @@
           <w:id w:val="1487212036"/>
           <w:citation/>
         </w:sdtPr>
+        <w:sdtEndPr/>
         <w:sdtContent>
           <w:r>
             <w:rPr>
@@ -1688,6 +1689,7 @@
           <w:id w:val="840669101"/>
           <w:citation/>
         </w:sdtPr>
+        <w:sdtEndPr/>
         <w:sdtContent>
           <w:r>
             <w:rPr>
@@ -1822,6 +1824,7 @@
           <w:id w:val="671459652"/>
           <w:citation/>
         </w:sdtPr>
+        <w:sdtEndPr/>
         <w:sdtContent>
           <w:r>
             <w:rPr>
@@ -1899,6 +1902,7 @@
           <w:id w:val="424995547"/>
           <w:citation/>
         </w:sdtPr>
+        <w:sdtEndPr/>
         <w:sdtContent>
           <w:r>
             <w:rPr>
@@ -1949,11 +1953,11 @@
           <w:numId w:val="8"/>
         </w:numPr>
       </w:pPr>
-      <w:bookmarkStart w:id="6" w:name="_Toc17423432"/>
+      <w:bookmarkStart w:id="5" w:name="_Toc17423432"/>
       <w:r>
         <w:t>Most popular form of communication:</w:t>
       </w:r>
-      <w:bookmarkEnd w:id="6"/>
+      <w:bookmarkEnd w:id="5"/>
     </w:p>
     <w:p>
       <w:pPr>
@@ -1980,6 +1984,7 @@
           <w:id w:val="1707447507"/>
           <w:citation/>
         </w:sdtPr>
+        <w:sdtEndPr/>
         <w:sdtContent>
           <w:r>
             <w:rPr>
@@ -2037,6 +2042,7 @@
           <w:id w:val="-2065628386"/>
           <w:citation/>
         </w:sdtPr>
+        <w:sdtEndPr/>
         <w:sdtContent>
           <w:r>
             <w:rPr>
@@ -2111,6 +2117,7 @@
           <w:id w:val="1680776088"/>
           <w:citation/>
         </w:sdtPr>
+        <w:sdtEndPr/>
         <w:sdtContent>
           <w:r>
             <w:rPr>
@@ -2360,6 +2367,7 @@
           <w:id w:val="-92408126"/>
           <w:citation/>
         </w:sdtPr>
+        <w:sdtEndPr/>
         <w:sdtContent>
           <w:r>
             <w:rPr>
@@ -2417,12 +2425,12 @@
           <w:numId w:val="8"/>
         </w:numPr>
       </w:pPr>
-      <w:bookmarkStart w:id="7" w:name="_Toc17423433"/>
+      <w:bookmarkStart w:id="6" w:name="_Toc17423433"/>
       <w:r>
         <w:lastRenderedPageBreak/>
         <w:t>Bilingual people around the world:</w:t>
       </w:r>
-      <w:bookmarkEnd w:id="7"/>
+      <w:bookmarkEnd w:id="6"/>
     </w:p>
     <w:p>
       <w:pPr>
@@ -2449,6 +2457,7 @@
           <w:id w:val="1083178617"/>
           <w:citation/>
         </w:sdtPr>
+        <w:sdtEndPr/>
         <w:sdtContent>
           <w:r>
             <w:rPr>
@@ -2506,6 +2515,7 @@
           <w:id w:val="73713251"/>
           <w:citation/>
         </w:sdtPr>
+        <w:sdtEndPr/>
         <w:sdtContent>
           <w:r>
             <w:rPr>
@@ -2563,6 +2573,7 @@
           <w:id w:val="-2119371519"/>
           <w:citation/>
         </w:sdtPr>
+        <w:sdtEndPr/>
         <w:sdtContent>
           <w:r>
             <w:rPr>
@@ -2629,11 +2640,11 @@
           <w:numId w:val="8"/>
         </w:numPr>
       </w:pPr>
-      <w:bookmarkStart w:id="8" w:name="_Toc17423434"/>
+      <w:bookmarkStart w:id="7" w:name="_Toc17423434"/>
       <w:r>
         <w:t>How do bilingual people communicate?</w:t>
       </w:r>
-      <w:bookmarkEnd w:id="8"/>
+      <w:bookmarkEnd w:id="7"/>
     </w:p>
     <w:p>
       <w:pPr>
@@ -2695,6 +2706,7 @@
           <w:id w:val="778292889"/>
           <w:citation/>
         </w:sdtPr>
+        <w:sdtEndPr/>
         <w:sdtContent>
           <w:r>
             <w:rPr>
@@ -2807,7 +2819,7 @@
           <w:u w:val="none"/>
         </w:rPr>
       </w:pPr>
-      <w:bookmarkStart w:id="9" w:name="_Toc17423435"/>
+      <w:bookmarkStart w:id="8" w:name="_Toc17423435"/>
       <w:r>
         <w:rPr>
           <w:rStyle w:val="Hyperlink"/>
@@ -2824,7 +2836,7 @@
         </w:rPr>
         <w:t>:</w:t>
       </w:r>
-      <w:bookmarkEnd w:id="9"/>
+      <w:bookmarkEnd w:id="8"/>
     </w:p>
     <w:p>
       <w:pPr>
@@ -2851,6 +2863,7 @@
           <w:id w:val="379679504"/>
           <w:citation/>
         </w:sdtPr>
+        <w:sdtEndPr/>
         <w:sdtContent>
           <w:r>
             <w:rPr>
@@ -2929,6 +2942,7 @@
           <w:id w:val="-1541359901"/>
           <w:citation/>
         </w:sdtPr>
+        <w:sdtEndPr/>
         <w:sdtContent>
           <w:r>
             <w:rPr>
@@ -3045,11 +3059,11 @@
       <w:pPr>
         <w:pStyle w:val="Heading2"/>
       </w:pPr>
-      <w:bookmarkStart w:id="10" w:name="_Toc17423436"/>
+      <w:bookmarkStart w:id="9" w:name="_Toc17423436"/>
       <w:r>
         <w:t>Problem Statement</w:t>
       </w:r>
-      <w:bookmarkEnd w:id="10"/>
+      <w:bookmarkEnd w:id="9"/>
     </w:p>
     <w:p>
       <w:pPr>
@@ -3104,6 +3118,7 @@
           <w:id w:val="-675349121"/>
           <w:citation/>
         </w:sdtPr>
+        <w:sdtEndPr/>
         <w:sdtContent>
           <w:r>
             <w:rPr>
@@ -3269,11 +3284,11 @@
       <w:pPr>
         <w:pStyle w:val="Heading2"/>
       </w:pPr>
-      <w:bookmarkStart w:id="11" w:name="_Toc17423437"/>
+      <w:bookmarkStart w:id="10" w:name="_Toc17423437"/>
       <w:r>
         <w:t>The Proposed Solution</w:t>
       </w:r>
-      <w:bookmarkEnd w:id="11"/>
+      <w:bookmarkEnd w:id="10"/>
     </w:p>
     <w:p>
       <w:pPr>
@@ -3424,21 +3439,7 @@
           <w:sz w:val="24"/>
           <w:szCs w:val="24"/>
         </w:rPr>
-        <w:t>t</w:t>
-      </w:r>
-      <w:r>
-        <w:rPr>
-          <w:sz w:val="24"/>
-          <w:szCs w:val="24"/>
-        </w:rPr>
-        <w:t>he primary aim of this project is to incorporate a reliable and free translation API to an android messaging app that would securely and in real-time translate the message received</w:t>
-      </w:r>
-      <w:r>
-        <w:rPr>
-          <w:sz w:val="24"/>
-          <w:szCs w:val="24"/>
-        </w:rPr>
-        <w:t>.</w:t>
+        <w:t>the primary aim of this project is to incorporate a reliable and free translation API to an android messaging app that would securely and in real-time translate the message received.</w:t>
       </w:r>
     </w:p>
     <w:p>
@@ -3455,49 +3456,7 @@
           <w:sz w:val="24"/>
           <w:szCs w:val="24"/>
         </w:rPr>
-        <w:t>The motivation for developing this project was achieved during an</w:t>
-      </w:r>
-      <w:r>
-        <w:rPr>
-          <w:sz w:val="24"/>
-          <w:szCs w:val="24"/>
-        </w:rPr>
-        <w:t xml:space="preserve"> experience of team working received in </w:t>
-      </w:r>
-      <w:r>
-        <w:rPr>
-          <w:sz w:val="24"/>
-          <w:szCs w:val="24"/>
-        </w:rPr>
-        <w:t>Software Engineering module</w:t>
-      </w:r>
-      <w:r>
-        <w:rPr>
-          <w:sz w:val="24"/>
-          <w:szCs w:val="24"/>
-        </w:rPr>
-        <w:t>. In this module as a part of assignment work, the class was divided into multiple teams, where the team-members were from different countries. One of the problems faced during this assignment was</w:t>
-      </w:r>
-      <w:r>
-        <w:rPr>
-          <w:sz w:val="24"/>
-          <w:szCs w:val="24"/>
-        </w:rPr>
-        <w:t xml:space="preserve"> correct and proper</w:t>
-      </w:r>
-      <w:r>
-        <w:rPr>
-          <w:sz w:val="24"/>
-          <w:szCs w:val="24"/>
-        </w:rPr>
-        <w:t xml:space="preserve"> communication between students with different first languages.</w:t>
-      </w:r>
-      <w:r>
-        <w:rPr>
-          <w:sz w:val="24"/>
-          <w:szCs w:val="24"/>
-        </w:rPr>
-        <w:t xml:space="preserve"> It was noticed that a lot of messages was lost in translation and this led to a team member not being actively involved in the </w:t>
+        <w:t xml:space="preserve">The motivation for developing this project was achieved during an experience of team working received in Software Engineering module. In this module as a part of assignment work, the class was divided into multiple teams, where the team-members were from different countries. One of the problems faced during this assignment was correct and proper communication between students with different first languages. It was noticed that a lot of messages was lost in translation and this led to a team member not being actively involved in the </w:t>
       </w:r>
       <w:r>
         <w:rPr>
@@ -3536,7 +3495,7 @@
       <w:pPr>
         <w:pStyle w:val="Heading2"/>
       </w:pPr>
-      <w:bookmarkStart w:id="12" w:name="_Toc17423438"/>
+      <w:bookmarkStart w:id="11" w:name="_Toc17423438"/>
       <w:r>
         <w:t>Development</w:t>
       </w:r>
@@ -3552,7 +3511,7 @@
       <w:r>
         <w:t>:</w:t>
       </w:r>
-      <w:bookmarkEnd w:id="12"/>
+      <w:bookmarkEnd w:id="11"/>
       <w:r>
         <w:t xml:space="preserve"> </w:t>
       </w:r>
@@ -3711,11 +3670,11 @@
       <w:pPr>
         <w:pStyle w:val="Heading1"/>
       </w:pPr>
-      <w:bookmarkStart w:id="13" w:name="_Toc17423439"/>
+      <w:bookmarkStart w:id="12" w:name="_Toc17423439"/>
       <w:r>
         <w:t>Chapter 2: Literature Review</w:t>
       </w:r>
-      <w:bookmarkEnd w:id="13"/>
+      <w:bookmarkEnd w:id="12"/>
     </w:p>
     <w:p>
       <w:pPr>
@@ -3791,6 +3750,7 @@
           <w:id w:val="856540749"/>
           <w:citation/>
         </w:sdtPr>
+        <w:sdtEndPr/>
         <w:sdtContent>
           <w:r>
             <w:rPr>
@@ -4404,6 +4364,32 @@
       </w:r>
     </w:p>
     <w:p>
+      <w:pPr>
+        <w:pStyle w:val="ListParagraph"/>
+        <w:numPr>
+          <w:ilvl w:val="0"/>
+          <w:numId w:val="7"/>
+        </w:numPr>
+      </w:pPr>
+      <w:r>
+        <w:t>Various facilities firebase auth provides</w:t>
+      </w:r>
+    </w:p>
+    <w:p>
+      <w:pPr>
+        <w:pStyle w:val="ListParagraph"/>
+        <w:numPr>
+          <w:ilvl w:val="0"/>
+          <w:numId w:val="7"/>
+        </w:numPr>
+      </w:pPr>
+      <w:r>
+        <w:t>Google signin</w:t>
+      </w:r>
+      <w:bookmarkStart w:id="13" w:name="_GoBack"/>
+      <w:bookmarkEnd w:id="13"/>
+    </w:p>
+    <w:p>
       <w:r>
         <w:t>Save languages in DB so that internet connection is not needed to get the languages from Microsoft.</w:t>
       </w:r>
@@ -4428,6 +4414,7 @@
           <w:docPartUnique/>
         </w:docPartObj>
       </w:sdtPr>
+      <w:sdtEndPr/>
       <w:sdtContent>
         <w:p>
           <w:pPr>
@@ -4443,6 +4430,7 @@
             <w:id w:val="-573587230"/>
             <w:bibliography/>
           </w:sdtPr>
+          <w:sdtEndPr/>
           <w:sdtContent>
             <w:p>
               <w:pPr>
@@ -4837,7 +4825,7 @@
         <v:path o:extrusionok="f" gradientshapeok="t" o:connecttype="rect"/>
         <o:lock v:ext="edit" aspectratio="t"/>
       </v:shapetype>
-      <v:shape id="_x0000_i1143" type="#_x0000_t75" style="width:11.4pt;height:11.4pt" o:bullet="t">
+      <v:shape id="_x0000_i1027" type="#_x0000_t75" style="width:11.4pt;height:11.4pt" o:bullet="t">
         <v:imagedata r:id="rId1" o:title="mso57F9"/>
       </v:shape>
     </w:pict>
@@ -7721,6 +7709,7 @@
   <w:style w:type="character" w:default="1" w:styleId="DefaultParagraphFont">
     <w:name w:val="Default Paragraph Font"/>
     <w:uiPriority w:val="1"/>
+    <w:semiHidden/>
     <w:unhideWhenUsed/>
   </w:style>
   <w:style w:type="table" w:default="1" w:styleId="TableNormal">
@@ -8919,7 +8908,7 @@
 </file>
 
 <file path=customXml/itemProps1.xml><?xml version="1.0" encoding="utf-8"?>
-<ds:datastoreItem xmlns:ds="http://schemas.openxmlformats.org/officeDocument/2006/customXml" ds:itemID="{93FF04BA-DE39-481E-AA3E-8EE77DF54273}">
+<ds:datastoreItem xmlns:ds="http://schemas.openxmlformats.org/officeDocument/2006/customXml" ds:itemID="{1F7058B8-A875-4499-BFBA-D98F35FEF0D2}">
   <ds:schemaRefs>
     <ds:schemaRef ds:uri="http://schemas.openxmlformats.org/officeDocument/2006/bibliography"/>
   </ds:schemaRefs>

</xml_diff>